<commit_message>
Terms and References Complete
</commit_message>
<xml_diff>
--- a/Requirements Specification/Terms and References.docx
+++ b/Requirements Specification/Terms and References.docx
@@ -432,7 +432,27 @@
           <w:szCs w:val="23"/>
           <w:lang w:eastAsia="en-GB"/>
         </w:rPr>
-        <w:t>http://capuk.org/</w:t>
+        <w:t xml:space="preserve">http://capuk.org/ </w:t>
+      </w:r>
+      <w:r>
+        <w:rPr>
+          <w:rFonts w:ascii="Arial" w:eastAsia="Times New Roman" w:hAnsi="Arial" w:cs="Arial"/>
+          <w:color w:val="000000"/>
+          <w:sz w:val="23"/>
+          <w:szCs w:val="23"/>
+          <w:lang w:eastAsia="en-GB"/>
+        </w:rPr>
+        <w:t xml:space="preserve">[Accessed </w:t>
+      </w:r>
+      <w:r>
+        <w:rPr>
+          <w:rFonts w:ascii="Arial" w:eastAsia="Times New Roman" w:hAnsi="Arial" w:cs="Arial"/>
+          <w:color w:val="000000"/>
+          <w:sz w:val="23"/>
+          <w:szCs w:val="23"/>
+          <w:lang w:eastAsia="en-GB"/>
+        </w:rPr>
+        <w:t>06 11</w:t>
       </w:r>
       <w:r>
         <w:rPr>
@@ -452,6 +472,469 @@
           <w:szCs w:val="23"/>
           <w:lang w:eastAsia="en-GB"/>
         </w:rPr>
+        <w:t>2018</w:t>
+      </w:r>
+      <w:r>
+        <w:rPr>
+          <w:rFonts w:ascii="Arial" w:eastAsia="Times New Roman" w:hAnsi="Arial" w:cs="Arial"/>
+          <w:color w:val="000000"/>
+          <w:sz w:val="23"/>
+          <w:szCs w:val="23"/>
+          <w:lang w:eastAsia="en-GB"/>
+        </w:rPr>
+        <w:t>].</w:t>
+      </w:r>
+    </w:p>
+    <w:p>
+      <w:pPr>
+        <w:numPr>
+          <w:ilvl w:val="0"/>
+          <w:numId w:val="1"/>
+        </w:numPr>
+        <w:shd w:val="clear" w:color="auto" w:fill="FFFFFF"/>
+        <w:spacing w:before="100" w:beforeAutospacing="1" w:after="150" w:line="240" w:lineRule="auto"/>
+        <w:rPr>
+          <w:rFonts w:ascii="Arial" w:eastAsia="Times New Roman" w:hAnsi="Arial" w:cs="Arial"/>
+          <w:color w:val="000000"/>
+          <w:sz w:val="23"/>
+          <w:szCs w:val="23"/>
+          <w:lang w:eastAsia="en-GB"/>
+        </w:rPr>
+      </w:pPr>
+      <w:proofErr w:type="spellStart"/>
+      <w:r>
+        <w:rPr>
+          <w:rFonts w:ascii="Helvetica" w:hAnsi="Helvetica" w:cs="Helvetica"/>
+          <w:color w:val="323232"/>
+          <w:shd w:val="clear" w:color="auto" w:fill="FFFFFF"/>
+        </w:rPr>
+        <w:t>SublimeText</w:t>
+      </w:r>
+      <w:proofErr w:type="spellEnd"/>
+      <w:r>
+        <w:rPr>
+          <w:rFonts w:ascii="Helvetica" w:hAnsi="Helvetica" w:cs="Helvetica"/>
+          <w:color w:val="323232"/>
+          <w:shd w:val="clear" w:color="auto" w:fill="FFFFFF"/>
+        </w:rPr>
+        <w:t xml:space="preserve">, </w:t>
+      </w:r>
+      <w:r>
+        <w:rPr>
+          <w:rFonts w:ascii="Helvetica" w:hAnsi="Helvetica" w:cs="Helvetica"/>
+          <w:color w:val="323232"/>
+          <w:shd w:val="clear" w:color="auto" w:fill="FFFFFF"/>
+        </w:rPr>
+        <w:t>(</w:t>
+      </w:r>
+      <w:r>
+        <w:rPr>
+          <w:rFonts w:ascii="Helvetica" w:hAnsi="Helvetica" w:cs="Helvetica"/>
+          <w:b/>
+          <w:color w:val="323232"/>
+          <w:shd w:val="clear" w:color="auto" w:fill="FFFFFF"/>
+        </w:rPr>
+        <w:t>2008</w:t>
+      </w:r>
+      <w:r>
+        <w:rPr>
+          <w:rFonts w:ascii="Helvetica" w:hAnsi="Helvetica" w:cs="Helvetica"/>
+          <w:color w:val="323232"/>
+          <w:shd w:val="clear" w:color="auto" w:fill="FFFFFF"/>
+        </w:rPr>
+        <w:t>)</w:t>
+      </w:r>
+      <w:r>
+        <w:rPr>
+          <w:rFonts w:ascii="Helvetica" w:hAnsi="Helvetica" w:cs="Helvetica"/>
+          <w:color w:val="323232"/>
+          <w:shd w:val="clear" w:color="auto" w:fill="FFFFFF"/>
+        </w:rPr>
+        <w:t>.</w:t>
+      </w:r>
+      <w:r>
+        <w:rPr>
+          <w:rFonts w:ascii="Helvetica" w:hAnsi="Helvetica" w:cs="Helvetica"/>
+          <w:color w:val="323232"/>
+          <w:shd w:val="clear" w:color="auto" w:fill="FFFFFF"/>
+        </w:rPr>
+        <w:t> </w:t>
+      </w:r>
+      <w:proofErr w:type="spellStart"/>
+      <w:r>
+        <w:rPr>
+          <w:rStyle w:val="Emphasis"/>
+          <w:rFonts w:ascii="Helvetica" w:hAnsi="Helvetica" w:cs="Helvetica"/>
+          <w:color w:val="323232"/>
+          <w:shd w:val="clear" w:color="auto" w:fill="FFFFFF"/>
+        </w:rPr>
+        <w:t>SublimeText</w:t>
+      </w:r>
+      <w:proofErr w:type="spellEnd"/>
+      <w:r>
+        <w:rPr>
+          <w:rStyle w:val="Emphasis"/>
+          <w:rFonts w:ascii="Helvetica" w:hAnsi="Helvetica" w:cs="Helvetica"/>
+          <w:color w:val="323232"/>
+          <w:shd w:val="clear" w:color="auto" w:fill="FFFFFF"/>
+        </w:rPr>
+        <w:t xml:space="preserve"> Text Editor</w:t>
+      </w:r>
+      <w:r>
+        <w:rPr>
+          <w:rStyle w:val="Emphasis"/>
+          <w:rFonts w:ascii="Helvetica" w:hAnsi="Helvetica" w:cs="Helvetica"/>
+          <w:color w:val="323232"/>
+          <w:shd w:val="clear" w:color="auto" w:fill="FFFFFF"/>
+        </w:rPr>
+        <w:t>.</w:t>
+      </w:r>
+      <w:r>
+        <w:rPr>
+          <w:rStyle w:val="Emphasis"/>
+          <w:rFonts w:ascii="Helvetica" w:hAnsi="Helvetica" w:cs="Helvetica"/>
+          <w:color w:val="323232"/>
+          <w:shd w:val="clear" w:color="auto" w:fill="FFFFFF"/>
+        </w:rPr>
+        <w:t> </w:t>
+      </w:r>
+      <w:r>
+        <w:rPr>
+          <w:rFonts w:ascii="Helvetica" w:hAnsi="Helvetica" w:cs="Helvetica"/>
+          <w:color w:val="323232"/>
+          <w:shd w:val="clear" w:color="auto" w:fill="FFFFFF"/>
+        </w:rPr>
+        <w:t xml:space="preserve">version </w:t>
+      </w:r>
+      <w:r>
+        <w:rPr>
+          <w:rFonts w:ascii="Helvetica" w:hAnsi="Helvetica" w:cs="Helvetica"/>
+          <w:color w:val="323232"/>
+          <w:shd w:val="clear" w:color="auto" w:fill="FFFFFF"/>
+        </w:rPr>
+        <w:t>3.1.1, Software</w:t>
+      </w:r>
+      <w:r>
+        <w:rPr>
+          <w:rFonts w:ascii="Helvetica" w:hAnsi="Helvetica" w:cs="Helvetica"/>
+          <w:color w:val="323232"/>
+          <w:shd w:val="clear" w:color="auto" w:fill="FFFFFF"/>
+        </w:rPr>
+        <w:t>, </w:t>
+      </w:r>
+      <w:r>
+        <w:rPr>
+          <w:rFonts w:ascii="Helvetica" w:hAnsi="Helvetica" w:cs="Helvetica"/>
+          <w:color w:val="323232"/>
+        </w:rPr>
+        <w:br/>
+      </w:r>
+      <w:r>
+        <w:rPr>
+          <w:rFonts w:ascii="Helvetica" w:hAnsi="Helvetica" w:cs="Helvetica"/>
+          <w:color w:val="323232"/>
+          <w:shd w:val="clear" w:color="auto" w:fill="FFFFFF"/>
+        </w:rPr>
+        <w:t xml:space="preserve">Available at: </w:t>
+      </w:r>
+      <w:r>
+        <w:t xml:space="preserve"> </w:t>
+      </w:r>
+      <w:hyperlink r:id="rId7" w:history="1">
+        <w:r>
+          <w:rPr>
+            <w:rStyle w:val="Hyperlink"/>
+            <w:rFonts w:ascii="Arial" w:hAnsi="Arial" w:cs="Arial"/>
+          </w:rPr>
+          <w:t>http://www.sublimetext.com/3</w:t>
+        </w:r>
+      </w:hyperlink>
+      <w:r>
+        <w:t xml:space="preserve"> </w:t>
+      </w:r>
+      <w:r>
+        <w:rPr>
+          <w:rFonts w:ascii="Helvetica" w:hAnsi="Helvetica" w:cs="Helvetica"/>
+          <w:color w:val="323232"/>
+          <w:shd w:val="clear" w:color="auto" w:fill="FFFFFF"/>
+        </w:rPr>
+        <w:t xml:space="preserve"> [Accessed 09 11 2018]</w:t>
+      </w:r>
+    </w:p>
+    <w:p>
+      <w:pPr>
+        <w:numPr>
+          <w:ilvl w:val="0"/>
+          <w:numId w:val="1"/>
+        </w:numPr>
+        <w:shd w:val="clear" w:color="auto" w:fill="FFFFFF"/>
+        <w:spacing w:before="100" w:beforeAutospacing="1" w:after="150" w:line="240" w:lineRule="auto"/>
+        <w:rPr>
+          <w:rFonts w:ascii="Arial" w:eastAsia="Times New Roman" w:hAnsi="Arial" w:cs="Arial"/>
+          <w:color w:val="000000"/>
+          <w:sz w:val="23"/>
+          <w:szCs w:val="23"/>
+          <w:lang w:eastAsia="en-GB"/>
+        </w:rPr>
+      </w:pPr>
+      <w:r>
+        <w:rPr>
+          <w:rFonts w:ascii="Helvetica" w:hAnsi="Helvetica" w:cs="Helvetica"/>
+          <w:color w:val="323232"/>
+          <w:shd w:val="clear" w:color="auto" w:fill="FFFFFF"/>
+        </w:rPr>
+        <w:t>Visual Studio</w:t>
+      </w:r>
+      <w:r>
+        <w:rPr>
+          <w:rFonts w:ascii="Helvetica" w:hAnsi="Helvetica" w:cs="Helvetica"/>
+          <w:color w:val="323232"/>
+          <w:shd w:val="clear" w:color="auto" w:fill="FFFFFF"/>
+        </w:rPr>
+        <w:t>,</w:t>
+      </w:r>
+      <w:r>
+        <w:rPr>
+          <w:rFonts w:ascii="Helvetica" w:hAnsi="Helvetica" w:cs="Helvetica"/>
+          <w:color w:val="323232"/>
+          <w:shd w:val="clear" w:color="auto" w:fill="FFFFFF"/>
+        </w:rPr>
+        <w:t xml:space="preserve"> (</w:t>
+      </w:r>
+      <w:r>
+        <w:rPr>
+          <w:rFonts w:ascii="Helvetica" w:hAnsi="Helvetica" w:cs="Helvetica"/>
+          <w:b/>
+          <w:color w:val="323232"/>
+          <w:shd w:val="clear" w:color="auto" w:fill="FFFFFF"/>
+        </w:rPr>
+        <w:t>2016</w:t>
+      </w:r>
+      <w:r>
+        <w:rPr>
+          <w:rFonts w:ascii="Helvetica" w:hAnsi="Helvetica" w:cs="Helvetica"/>
+          <w:color w:val="323232"/>
+          <w:shd w:val="clear" w:color="auto" w:fill="FFFFFF"/>
+        </w:rPr>
+        <w:t>).</w:t>
+      </w:r>
+      <w:r>
+        <w:rPr>
+          <w:rFonts w:ascii="Helvetica" w:hAnsi="Helvetica" w:cs="Helvetica"/>
+          <w:color w:val="323232"/>
+          <w:shd w:val="clear" w:color="auto" w:fill="FFFFFF"/>
+        </w:rPr>
+        <w:t> </w:t>
+      </w:r>
+      <w:r>
+        <w:rPr>
+          <w:rStyle w:val="Emphasis"/>
+          <w:rFonts w:ascii="Helvetica" w:hAnsi="Helvetica" w:cs="Helvetica"/>
+          <w:color w:val="323232"/>
+          <w:shd w:val="clear" w:color="auto" w:fill="FFFFFF"/>
+        </w:rPr>
+        <w:t>Visual Studio IDE</w:t>
+      </w:r>
+      <w:r>
+        <w:rPr>
+          <w:rStyle w:val="Emphasis"/>
+          <w:rFonts w:ascii="Helvetica" w:hAnsi="Helvetica" w:cs="Helvetica"/>
+          <w:color w:val="323232"/>
+          <w:shd w:val="clear" w:color="auto" w:fill="FFFFFF"/>
+        </w:rPr>
+        <w:t>.</w:t>
+      </w:r>
+      <w:r>
+        <w:rPr>
+          <w:rStyle w:val="Emphasis"/>
+          <w:rFonts w:ascii="Helvetica" w:hAnsi="Helvetica" w:cs="Helvetica"/>
+          <w:color w:val="323232"/>
+          <w:shd w:val="clear" w:color="auto" w:fill="FFFFFF"/>
+        </w:rPr>
+        <w:t xml:space="preserve"> </w:t>
+      </w:r>
+      <w:r>
+        <w:rPr>
+          <w:rFonts w:ascii="Helvetica" w:hAnsi="Helvetica" w:cs="Helvetica"/>
+          <w:color w:val="323232"/>
+          <w:shd w:val="clear" w:color="auto" w:fill="FFFFFF"/>
+        </w:rPr>
+        <w:t>version 1.</w:t>
+      </w:r>
+      <w:r>
+        <w:rPr>
+          <w:rFonts w:ascii="Helvetica" w:hAnsi="Helvetica" w:cs="Helvetica"/>
+          <w:color w:val="323232"/>
+          <w:shd w:val="clear" w:color="auto" w:fill="FFFFFF"/>
+        </w:rPr>
+        <w:t>28</w:t>
+      </w:r>
+      <w:r>
+        <w:rPr>
+          <w:rFonts w:ascii="Helvetica" w:hAnsi="Helvetica" w:cs="Helvetica"/>
+          <w:color w:val="323232"/>
+          <w:shd w:val="clear" w:color="auto" w:fill="FFFFFF"/>
+        </w:rPr>
+        <w:t>,</w:t>
+      </w:r>
+      <w:r>
+        <w:rPr>
+          <w:rFonts w:ascii="Helvetica" w:hAnsi="Helvetica" w:cs="Helvetica"/>
+          <w:color w:val="323232"/>
+          <w:shd w:val="clear" w:color="auto" w:fill="FFFFFF"/>
+        </w:rPr>
+        <w:t xml:space="preserve"> Software</w:t>
+      </w:r>
+      <w:r>
+        <w:rPr>
+          <w:rFonts w:ascii="Helvetica" w:hAnsi="Helvetica" w:cs="Helvetica"/>
+          <w:color w:val="323232"/>
+          <w:shd w:val="clear" w:color="auto" w:fill="FFFFFF"/>
+        </w:rPr>
+        <w:t>, </w:t>
+      </w:r>
+      <w:r>
+        <w:rPr>
+          <w:rFonts w:ascii="Helvetica" w:hAnsi="Helvetica" w:cs="Helvetica"/>
+          <w:color w:val="323232"/>
+          <w:shd w:val="clear" w:color="auto" w:fill="FFFFFF"/>
+        </w:rPr>
+        <w:t>Available at:</w:t>
+      </w:r>
+      <w:r>
+        <w:rPr>
+          <w:rFonts w:ascii="Helvetica" w:hAnsi="Helvetica" w:cs="Helvetica"/>
+          <w:color w:val="323232"/>
+        </w:rPr>
+        <w:br/>
+      </w:r>
+      <w:hyperlink r:id="rId8" w:history="1">
+        <w:r>
+          <w:rPr>
+            <w:rStyle w:val="Hyperlink"/>
+            <w:rFonts w:ascii="Helvetica" w:hAnsi="Helvetica" w:cs="Helvetica"/>
+            <w:shd w:val="clear" w:color="auto" w:fill="FFFFFF"/>
+          </w:rPr>
+          <w:t>http://code.visualstudio.com/</w:t>
+        </w:r>
+      </w:hyperlink>
+      <w:r>
+        <w:rPr>
+          <w:rFonts w:ascii="Helvetica" w:hAnsi="Helvetica" w:cs="Helvetica"/>
+          <w:shd w:val="clear" w:color="auto" w:fill="FFFFFF"/>
+        </w:rPr>
+        <w:t xml:space="preserve"> [Accessed 09 11 2018]</w:t>
+      </w:r>
+    </w:p>
+    <w:p>
+      <w:pPr>
+        <w:numPr>
+          <w:ilvl w:val="0"/>
+          <w:numId w:val="1"/>
+        </w:numPr>
+        <w:shd w:val="clear" w:color="auto" w:fill="FFFFFF"/>
+        <w:spacing w:before="100" w:beforeAutospacing="1" w:after="150" w:line="240" w:lineRule="auto"/>
+        <w:rPr>
+          <w:rFonts w:ascii="Arial" w:eastAsia="Times New Roman" w:hAnsi="Arial" w:cs="Arial"/>
+          <w:color w:val="000000"/>
+          <w:sz w:val="23"/>
+          <w:szCs w:val="23"/>
+          <w:lang w:eastAsia="en-GB"/>
+        </w:rPr>
+      </w:pPr>
+      <w:r>
+        <w:rPr>
+          <w:rFonts w:ascii="Arial" w:eastAsia="Times New Roman" w:hAnsi="Arial" w:cs="Arial"/>
+          <w:color w:val="000000"/>
+          <w:sz w:val="23"/>
+          <w:szCs w:val="23"/>
+          <w:lang w:eastAsia="en-GB"/>
+        </w:rPr>
+        <w:t>GitHub</w:t>
+      </w:r>
+      <w:r>
+        <w:rPr>
+          <w:rFonts w:ascii="Arial" w:eastAsia="Times New Roman" w:hAnsi="Arial" w:cs="Arial"/>
+          <w:color w:val="000000"/>
+          <w:sz w:val="23"/>
+          <w:szCs w:val="23"/>
+          <w:lang w:eastAsia="en-GB"/>
+        </w:rPr>
+        <w:t xml:space="preserve"> (</w:t>
+      </w:r>
+      <w:r>
+        <w:rPr>
+          <w:rFonts w:ascii="Arial" w:eastAsia="Times New Roman" w:hAnsi="Arial" w:cs="Arial"/>
+          <w:b/>
+          <w:color w:val="000000"/>
+          <w:sz w:val="23"/>
+          <w:szCs w:val="23"/>
+          <w:lang w:eastAsia="en-GB"/>
+        </w:rPr>
+        <w:t>2008</w:t>
+      </w:r>
+      <w:r>
+        <w:rPr>
+          <w:rFonts w:ascii="Arial" w:eastAsia="Times New Roman" w:hAnsi="Arial" w:cs="Arial"/>
+          <w:color w:val="000000"/>
+          <w:sz w:val="23"/>
+          <w:szCs w:val="23"/>
+          <w:lang w:eastAsia="en-GB"/>
+        </w:rPr>
+        <w:t>). </w:t>
+      </w:r>
+      <w:r>
+        <w:rPr>
+          <w:rFonts w:ascii="Arial" w:eastAsia="Times New Roman" w:hAnsi="Arial" w:cs="Arial"/>
+          <w:i/>
+          <w:iCs/>
+          <w:color w:val="000000"/>
+          <w:sz w:val="23"/>
+          <w:szCs w:val="23"/>
+          <w:lang w:eastAsia="en-GB"/>
+        </w:rPr>
+        <w:t>VCS</w:t>
+      </w:r>
+      <w:r>
+        <w:rPr>
+          <w:rFonts w:ascii="Arial" w:eastAsia="Times New Roman" w:hAnsi="Arial" w:cs="Arial"/>
+          <w:color w:val="000000"/>
+          <w:sz w:val="23"/>
+          <w:szCs w:val="23"/>
+          <w:lang w:eastAsia="en-GB"/>
+        </w:rPr>
+        <w:t xml:space="preserve">. [online] Available at: </w:t>
+      </w:r>
+      <w:hyperlink r:id="rId9" w:history="1">
+        <w:r>
+          <w:rPr>
+            <w:rStyle w:val="Hyperlink"/>
+            <w:rFonts w:ascii="Arial" w:eastAsia="Times New Roman" w:hAnsi="Arial" w:cs="Arial"/>
+            <w:sz w:val="23"/>
+            <w:szCs w:val="23"/>
+            <w:lang w:eastAsia="en-GB"/>
+          </w:rPr>
+          <w:t>http://github.com/</w:t>
+        </w:r>
+      </w:hyperlink>
+      <w:r>
+        <w:rPr>
+          <w:rFonts w:ascii="Arial" w:eastAsia="Times New Roman" w:hAnsi="Arial" w:cs="Arial"/>
+          <w:color w:val="000000"/>
+          <w:sz w:val="23"/>
+          <w:szCs w:val="23"/>
+          <w:lang w:eastAsia="en-GB"/>
+        </w:rPr>
+        <w:t xml:space="preserve"> </w:t>
+      </w:r>
+      <w:r>
+        <w:rPr>
+          <w:rFonts w:ascii="Arial" w:eastAsia="Times New Roman" w:hAnsi="Arial" w:cs="Arial"/>
+          <w:color w:val="000000"/>
+          <w:sz w:val="23"/>
+          <w:szCs w:val="23"/>
+          <w:lang w:eastAsia="en-GB"/>
+        </w:rPr>
         <w:t xml:space="preserve">[Accessed </w:t>
       </w:r>
       <w:r>
@@ -462,7 +945,17 @@
           <w:szCs w:val="23"/>
           <w:lang w:eastAsia="en-GB"/>
         </w:rPr>
-        <w:t>06 11</w:t>
+        <w:t>09</w:t>
+      </w:r>
+      <w:r>
+        <w:rPr>
+          <w:rFonts w:ascii="Arial" w:eastAsia="Times New Roman" w:hAnsi="Arial" w:cs="Arial"/>
+          <w:color w:val="000000"/>
+          <w:sz w:val="23"/>
+          <w:szCs w:val="23"/>
+          <w:lang w:eastAsia="en-GB"/>
+        </w:rPr>
+        <w:t xml:space="preserve"> 11</w:t>
       </w:r>
       <w:r>
         <w:rPr>
@@ -494,6 +987,544 @@
         </w:rPr>
         <w:t>].</w:t>
       </w:r>
+    </w:p>
+    <w:p>
+      <w:pPr>
+        <w:numPr>
+          <w:ilvl w:val="0"/>
+          <w:numId w:val="1"/>
+        </w:numPr>
+        <w:shd w:val="clear" w:color="auto" w:fill="FFFFFF"/>
+        <w:spacing w:before="100" w:beforeAutospacing="1" w:after="150" w:line="240" w:lineRule="auto"/>
+        <w:rPr>
+          <w:rFonts w:ascii="Arial" w:eastAsia="Times New Roman" w:hAnsi="Arial" w:cs="Arial"/>
+          <w:color w:val="000000"/>
+          <w:sz w:val="23"/>
+          <w:szCs w:val="23"/>
+          <w:lang w:eastAsia="en-GB"/>
+        </w:rPr>
+      </w:pPr>
+      <w:proofErr w:type="spellStart"/>
+      <w:r>
+        <w:rPr>
+          <w:rFonts w:ascii="Arial" w:eastAsia="Times New Roman" w:hAnsi="Arial" w:cs="Arial"/>
+          <w:color w:val="000000"/>
+          <w:sz w:val="23"/>
+          <w:szCs w:val="23"/>
+          <w:lang w:eastAsia="en-GB"/>
+        </w:rPr>
+        <w:t>SourceForge</w:t>
+      </w:r>
+      <w:proofErr w:type="spellEnd"/>
+      <w:r>
+        <w:rPr>
+          <w:rFonts w:ascii="Arial" w:eastAsia="Times New Roman" w:hAnsi="Arial" w:cs="Arial"/>
+          <w:color w:val="000000"/>
+          <w:sz w:val="23"/>
+          <w:szCs w:val="23"/>
+          <w:lang w:eastAsia="en-GB"/>
+        </w:rPr>
+        <w:t>, (</w:t>
+      </w:r>
+      <w:r>
+        <w:rPr>
+          <w:rFonts w:ascii="Arial" w:eastAsia="Times New Roman" w:hAnsi="Arial" w:cs="Arial"/>
+          <w:b/>
+          <w:color w:val="000000"/>
+          <w:sz w:val="23"/>
+          <w:szCs w:val="23"/>
+          <w:lang w:eastAsia="en-GB"/>
+        </w:rPr>
+        <w:t>1999</w:t>
+      </w:r>
+      <w:r>
+        <w:rPr>
+          <w:rFonts w:ascii="Arial" w:eastAsia="Times New Roman" w:hAnsi="Arial" w:cs="Arial"/>
+          <w:color w:val="000000"/>
+          <w:sz w:val="23"/>
+          <w:szCs w:val="23"/>
+          <w:lang w:eastAsia="en-GB"/>
+        </w:rPr>
+        <w:t>). </w:t>
+      </w:r>
+      <w:r>
+        <w:rPr>
+          <w:rFonts w:ascii="Arial" w:eastAsia="Times New Roman" w:hAnsi="Arial" w:cs="Arial"/>
+          <w:i/>
+          <w:iCs/>
+          <w:color w:val="000000"/>
+          <w:sz w:val="23"/>
+          <w:szCs w:val="23"/>
+          <w:lang w:eastAsia="en-GB"/>
+        </w:rPr>
+        <w:t>VCS</w:t>
+      </w:r>
+      <w:r>
+        <w:rPr>
+          <w:rFonts w:ascii="Arial" w:eastAsia="Times New Roman" w:hAnsi="Arial" w:cs="Arial"/>
+          <w:color w:val="000000"/>
+          <w:sz w:val="23"/>
+          <w:szCs w:val="23"/>
+          <w:lang w:eastAsia="en-GB"/>
+        </w:rPr>
+        <w:t xml:space="preserve">. [online] Available at: </w:t>
+      </w:r>
+      <w:hyperlink r:id="rId10" w:history="1">
+        <w:r>
+          <w:rPr>
+            <w:rStyle w:val="Hyperlink"/>
+            <w:rFonts w:ascii="Arial" w:eastAsia="Times New Roman" w:hAnsi="Arial" w:cs="Arial"/>
+            <w:sz w:val="23"/>
+            <w:szCs w:val="23"/>
+            <w:lang w:eastAsia="en-GB"/>
+          </w:rPr>
+          <w:t>https://sourceforge.net</w:t>
+        </w:r>
+        <w:r>
+          <w:rPr>
+            <w:rStyle w:val="Hyperlink"/>
+            <w:rFonts w:ascii="Arial" w:eastAsia="Times New Roman" w:hAnsi="Arial" w:cs="Arial"/>
+            <w:sz w:val="23"/>
+            <w:szCs w:val="23"/>
+            <w:lang w:eastAsia="en-GB"/>
+          </w:rPr>
+          <w:t>/</w:t>
+        </w:r>
+      </w:hyperlink>
+      <w:r>
+        <w:rPr>
+          <w:rFonts w:ascii="Arial" w:eastAsia="Times New Roman" w:hAnsi="Arial" w:cs="Arial"/>
+          <w:color w:val="000000"/>
+          <w:sz w:val="23"/>
+          <w:szCs w:val="23"/>
+          <w:lang w:eastAsia="en-GB"/>
+        </w:rPr>
+        <w:t xml:space="preserve">    </w:t>
+      </w:r>
+      <w:proofErr w:type="gramStart"/>
+      <w:r>
+        <w:rPr>
+          <w:rFonts w:ascii="Arial" w:eastAsia="Times New Roman" w:hAnsi="Arial" w:cs="Arial"/>
+          <w:color w:val="000000"/>
+          <w:sz w:val="23"/>
+          <w:szCs w:val="23"/>
+          <w:lang w:eastAsia="en-GB"/>
+        </w:rPr>
+        <w:t xml:space="preserve">   </w:t>
+      </w:r>
+      <w:r>
+        <w:rPr>
+          <w:rFonts w:ascii="Arial" w:eastAsia="Times New Roman" w:hAnsi="Arial" w:cs="Arial"/>
+          <w:color w:val="000000"/>
+          <w:sz w:val="23"/>
+          <w:szCs w:val="23"/>
+          <w:lang w:eastAsia="en-GB"/>
+        </w:rPr>
+        <w:t>[</w:t>
+      </w:r>
+      <w:proofErr w:type="gramEnd"/>
+      <w:r>
+        <w:rPr>
+          <w:rFonts w:ascii="Arial" w:eastAsia="Times New Roman" w:hAnsi="Arial" w:cs="Arial"/>
+          <w:color w:val="000000"/>
+          <w:sz w:val="23"/>
+          <w:szCs w:val="23"/>
+          <w:lang w:eastAsia="en-GB"/>
+        </w:rPr>
+        <w:t xml:space="preserve">Accessed </w:t>
+      </w:r>
+      <w:r>
+        <w:rPr>
+          <w:rFonts w:ascii="Arial" w:eastAsia="Times New Roman" w:hAnsi="Arial" w:cs="Arial"/>
+          <w:color w:val="000000"/>
+          <w:sz w:val="23"/>
+          <w:szCs w:val="23"/>
+          <w:lang w:eastAsia="en-GB"/>
+        </w:rPr>
+        <w:t>09</w:t>
+      </w:r>
+      <w:r>
+        <w:rPr>
+          <w:rFonts w:ascii="Arial" w:eastAsia="Times New Roman" w:hAnsi="Arial" w:cs="Arial"/>
+          <w:color w:val="000000"/>
+          <w:sz w:val="23"/>
+          <w:szCs w:val="23"/>
+          <w:lang w:eastAsia="en-GB"/>
+        </w:rPr>
+        <w:t xml:space="preserve"> 11</w:t>
+      </w:r>
+      <w:r>
+        <w:rPr>
+          <w:rFonts w:ascii="Arial" w:eastAsia="Times New Roman" w:hAnsi="Arial" w:cs="Arial"/>
+          <w:color w:val="000000"/>
+          <w:sz w:val="23"/>
+          <w:szCs w:val="23"/>
+          <w:lang w:eastAsia="en-GB"/>
+        </w:rPr>
+        <w:t xml:space="preserve"> </w:t>
+      </w:r>
+      <w:r>
+        <w:rPr>
+          <w:rFonts w:ascii="Arial" w:eastAsia="Times New Roman" w:hAnsi="Arial" w:cs="Arial"/>
+          <w:color w:val="000000"/>
+          <w:sz w:val="23"/>
+          <w:szCs w:val="23"/>
+          <w:lang w:eastAsia="en-GB"/>
+        </w:rPr>
+        <w:t>2018</w:t>
+      </w:r>
+      <w:r>
+        <w:rPr>
+          <w:rFonts w:ascii="Arial" w:eastAsia="Times New Roman" w:hAnsi="Arial" w:cs="Arial"/>
+          <w:color w:val="000000"/>
+          <w:sz w:val="23"/>
+          <w:szCs w:val="23"/>
+          <w:lang w:eastAsia="en-GB"/>
+        </w:rPr>
+        <w:t>].</w:t>
+      </w:r>
+    </w:p>
+    <w:p>
+      <w:pPr>
+        <w:numPr>
+          <w:ilvl w:val="0"/>
+          <w:numId w:val="1"/>
+        </w:numPr>
+        <w:shd w:val="clear" w:color="auto" w:fill="FFFFFF"/>
+        <w:spacing w:before="100" w:beforeAutospacing="1" w:after="150" w:line="240" w:lineRule="auto"/>
+        <w:rPr>
+          <w:rFonts w:ascii="Arial" w:eastAsia="Times New Roman" w:hAnsi="Arial" w:cs="Arial"/>
+          <w:color w:val="000000"/>
+          <w:sz w:val="23"/>
+          <w:szCs w:val="23"/>
+          <w:lang w:eastAsia="en-GB"/>
+        </w:rPr>
+      </w:pPr>
+      <w:proofErr w:type="spellStart"/>
+      <w:r>
+        <w:rPr>
+          <w:rFonts w:ascii="Arial" w:eastAsia="Times New Roman" w:hAnsi="Arial" w:cs="Arial"/>
+          <w:color w:val="000000"/>
+          <w:sz w:val="23"/>
+          <w:szCs w:val="23"/>
+          <w:lang w:eastAsia="en-GB"/>
+        </w:rPr>
+        <w:t>BitBucket</w:t>
+      </w:r>
+      <w:proofErr w:type="spellEnd"/>
+      <w:r>
+        <w:rPr>
+          <w:rFonts w:ascii="Arial" w:eastAsia="Times New Roman" w:hAnsi="Arial" w:cs="Arial"/>
+          <w:color w:val="000000"/>
+          <w:sz w:val="23"/>
+          <w:szCs w:val="23"/>
+          <w:lang w:eastAsia="en-GB"/>
+        </w:rPr>
+        <w:t>, (</w:t>
+      </w:r>
+      <w:r>
+        <w:rPr>
+          <w:rFonts w:ascii="Arial" w:eastAsia="Times New Roman" w:hAnsi="Arial" w:cs="Arial"/>
+          <w:b/>
+          <w:color w:val="000000"/>
+          <w:sz w:val="23"/>
+          <w:szCs w:val="23"/>
+          <w:lang w:eastAsia="en-GB"/>
+        </w:rPr>
+        <w:t>2</w:t>
+      </w:r>
+      <w:r>
+        <w:rPr>
+          <w:rFonts w:ascii="Arial" w:eastAsia="Times New Roman" w:hAnsi="Arial" w:cs="Arial"/>
+          <w:b/>
+          <w:color w:val="000000"/>
+          <w:sz w:val="23"/>
+          <w:szCs w:val="23"/>
+          <w:lang w:eastAsia="en-GB"/>
+        </w:rPr>
+        <w:t>010</w:t>
+      </w:r>
+      <w:r>
+        <w:rPr>
+          <w:rFonts w:ascii="Arial" w:eastAsia="Times New Roman" w:hAnsi="Arial" w:cs="Arial"/>
+          <w:color w:val="000000"/>
+          <w:sz w:val="23"/>
+          <w:szCs w:val="23"/>
+          <w:lang w:eastAsia="en-GB"/>
+        </w:rPr>
+        <w:t>). </w:t>
+      </w:r>
+      <w:r>
+        <w:rPr>
+          <w:rFonts w:ascii="Arial" w:eastAsia="Times New Roman" w:hAnsi="Arial" w:cs="Arial"/>
+          <w:i/>
+          <w:iCs/>
+          <w:color w:val="000000"/>
+          <w:sz w:val="23"/>
+          <w:szCs w:val="23"/>
+          <w:lang w:eastAsia="en-GB"/>
+        </w:rPr>
+        <w:t>VCS</w:t>
+      </w:r>
+      <w:r>
+        <w:rPr>
+          <w:rFonts w:ascii="Arial" w:eastAsia="Times New Roman" w:hAnsi="Arial" w:cs="Arial"/>
+          <w:color w:val="000000"/>
+          <w:sz w:val="23"/>
+          <w:szCs w:val="23"/>
+          <w:lang w:eastAsia="en-GB"/>
+        </w:rPr>
+        <w:t xml:space="preserve">. [online] Available at: </w:t>
+      </w:r>
+      <w:hyperlink r:id="rId11" w:history="1">
+        <w:r>
+          <w:rPr>
+            <w:rStyle w:val="Hyperlink"/>
+            <w:rFonts w:ascii="Arial" w:eastAsia="Times New Roman" w:hAnsi="Arial" w:cs="Arial"/>
+            <w:sz w:val="23"/>
+            <w:szCs w:val="23"/>
+            <w:lang w:eastAsia="en-GB"/>
+          </w:rPr>
+          <w:t>https://bitbucket.org/</w:t>
+        </w:r>
+      </w:hyperlink>
+      <w:r>
+        <w:rPr>
+          <w:rFonts w:ascii="Arial" w:eastAsia="Times New Roman" w:hAnsi="Arial" w:cs="Arial"/>
+          <w:color w:val="000000"/>
+          <w:sz w:val="23"/>
+          <w:szCs w:val="23"/>
+          <w:lang w:eastAsia="en-GB"/>
+        </w:rPr>
+        <w:t xml:space="preserve"> </w:t>
+      </w:r>
+      <w:r>
+        <w:rPr>
+          <w:rFonts w:ascii="Arial" w:eastAsia="Times New Roman" w:hAnsi="Arial" w:cs="Arial"/>
+          <w:color w:val="000000"/>
+          <w:sz w:val="23"/>
+          <w:szCs w:val="23"/>
+          <w:lang w:eastAsia="en-GB"/>
+        </w:rPr>
+        <w:t xml:space="preserve">[Accessed </w:t>
+      </w:r>
+      <w:r>
+        <w:rPr>
+          <w:rFonts w:ascii="Arial" w:eastAsia="Times New Roman" w:hAnsi="Arial" w:cs="Arial"/>
+          <w:color w:val="000000"/>
+          <w:sz w:val="23"/>
+          <w:szCs w:val="23"/>
+          <w:lang w:eastAsia="en-GB"/>
+        </w:rPr>
+        <w:t>09</w:t>
+      </w:r>
+      <w:r>
+        <w:rPr>
+          <w:rFonts w:ascii="Arial" w:eastAsia="Times New Roman" w:hAnsi="Arial" w:cs="Arial"/>
+          <w:color w:val="000000"/>
+          <w:sz w:val="23"/>
+          <w:szCs w:val="23"/>
+          <w:lang w:eastAsia="en-GB"/>
+        </w:rPr>
+        <w:t xml:space="preserve"> 11</w:t>
+      </w:r>
+      <w:r>
+        <w:rPr>
+          <w:rFonts w:ascii="Arial" w:eastAsia="Times New Roman" w:hAnsi="Arial" w:cs="Arial"/>
+          <w:color w:val="000000"/>
+          <w:sz w:val="23"/>
+          <w:szCs w:val="23"/>
+          <w:lang w:eastAsia="en-GB"/>
+        </w:rPr>
+        <w:t xml:space="preserve"> </w:t>
+      </w:r>
+      <w:r>
+        <w:rPr>
+          <w:rFonts w:ascii="Arial" w:eastAsia="Times New Roman" w:hAnsi="Arial" w:cs="Arial"/>
+          <w:color w:val="000000"/>
+          <w:sz w:val="23"/>
+          <w:szCs w:val="23"/>
+          <w:lang w:eastAsia="en-GB"/>
+        </w:rPr>
+        <w:t>2018</w:t>
+      </w:r>
+      <w:r>
+        <w:rPr>
+          <w:rFonts w:ascii="Arial" w:eastAsia="Times New Roman" w:hAnsi="Arial" w:cs="Arial"/>
+          <w:color w:val="000000"/>
+          <w:sz w:val="23"/>
+          <w:szCs w:val="23"/>
+          <w:lang w:eastAsia="en-GB"/>
+        </w:rPr>
+        <w:t>].</w:t>
+      </w:r>
+    </w:p>
+    <w:p>
+      <w:pPr>
+        <w:numPr>
+          <w:ilvl w:val="0"/>
+          <w:numId w:val="1"/>
+        </w:numPr>
+        <w:shd w:val="clear" w:color="auto" w:fill="FFFFFF"/>
+        <w:spacing w:before="100" w:beforeAutospacing="1" w:after="150" w:line="240" w:lineRule="auto"/>
+        <w:rPr>
+          <w:rFonts w:ascii="Arial" w:eastAsia="Times New Roman" w:hAnsi="Arial" w:cs="Arial"/>
+          <w:color w:val="000000"/>
+          <w:sz w:val="23"/>
+          <w:szCs w:val="23"/>
+          <w:lang w:eastAsia="en-GB"/>
+        </w:rPr>
+      </w:pPr>
+      <w:r>
+        <w:rPr>
+          <w:rFonts w:ascii="Arial" w:eastAsia="Times New Roman" w:hAnsi="Arial" w:cs="Arial"/>
+          <w:color w:val="000000"/>
+          <w:sz w:val="23"/>
+          <w:szCs w:val="23"/>
+          <w:lang w:eastAsia="en-GB"/>
+        </w:rPr>
+        <w:t>Postman</w:t>
+      </w:r>
+      <w:r>
+        <w:rPr>
+          <w:rFonts w:ascii="Arial" w:eastAsia="Times New Roman" w:hAnsi="Arial" w:cs="Arial"/>
+          <w:color w:val="000000"/>
+          <w:sz w:val="23"/>
+          <w:szCs w:val="23"/>
+          <w:lang w:eastAsia="en-GB"/>
+        </w:rPr>
+        <w:t>, (</w:t>
+      </w:r>
+      <w:r>
+        <w:rPr>
+          <w:rFonts w:ascii="Arial" w:eastAsia="Times New Roman" w:hAnsi="Arial" w:cs="Arial"/>
+          <w:b/>
+          <w:color w:val="000000"/>
+          <w:sz w:val="23"/>
+          <w:szCs w:val="23"/>
+          <w:lang w:eastAsia="en-GB"/>
+        </w:rPr>
+        <w:t>Unknown</w:t>
+      </w:r>
+      <w:r>
+        <w:rPr>
+          <w:rFonts w:ascii="Arial" w:eastAsia="Times New Roman" w:hAnsi="Arial" w:cs="Arial"/>
+          <w:color w:val="000000"/>
+          <w:sz w:val="23"/>
+          <w:szCs w:val="23"/>
+          <w:lang w:eastAsia="en-GB"/>
+        </w:rPr>
+        <w:t>). </w:t>
+      </w:r>
+      <w:r>
+        <w:rPr>
+          <w:rFonts w:ascii="Arial" w:eastAsia="Times New Roman" w:hAnsi="Arial" w:cs="Arial"/>
+          <w:i/>
+          <w:iCs/>
+          <w:color w:val="000000"/>
+          <w:sz w:val="23"/>
+          <w:szCs w:val="23"/>
+          <w:lang w:eastAsia="en-GB"/>
+        </w:rPr>
+        <w:t>API Testing Environment</w:t>
+      </w:r>
+      <w:r>
+        <w:rPr>
+          <w:rFonts w:ascii="Arial" w:eastAsia="Times New Roman" w:hAnsi="Arial" w:cs="Arial"/>
+          <w:color w:val="000000"/>
+          <w:sz w:val="23"/>
+          <w:szCs w:val="23"/>
+          <w:lang w:eastAsia="en-GB"/>
+        </w:rPr>
+        <w:t xml:space="preserve">. [online] Available at: </w:t>
+      </w:r>
+      <w:hyperlink r:id="rId12" w:history="1">
+        <w:r>
+          <w:rPr>
+            <w:rStyle w:val="Hyperlink"/>
+            <w:rFonts w:ascii="Arial" w:eastAsia="Times New Roman" w:hAnsi="Arial" w:cs="Arial"/>
+            <w:sz w:val="23"/>
+            <w:szCs w:val="23"/>
+            <w:lang w:eastAsia="en-GB"/>
+          </w:rPr>
+          <w:t>http://www.getpostman.com/</w:t>
+        </w:r>
+      </w:hyperlink>
+      <w:r>
+        <w:rPr>
+          <w:rFonts w:ascii="Arial" w:eastAsia="Times New Roman" w:hAnsi="Arial" w:cs="Arial"/>
+          <w:color w:val="000000"/>
+          <w:sz w:val="23"/>
+          <w:szCs w:val="23"/>
+          <w:lang w:eastAsia="en-GB"/>
+        </w:rPr>
+        <w:t xml:space="preserve"> </w:t>
+      </w:r>
+      <w:r>
+        <w:rPr>
+          <w:rFonts w:ascii="Arial" w:eastAsia="Times New Roman" w:hAnsi="Arial" w:cs="Arial"/>
+          <w:color w:val="000000"/>
+          <w:sz w:val="23"/>
+          <w:szCs w:val="23"/>
+          <w:lang w:eastAsia="en-GB"/>
+        </w:rPr>
+        <w:t xml:space="preserve">[Accessed </w:t>
+      </w:r>
+      <w:r>
+        <w:rPr>
+          <w:rFonts w:ascii="Arial" w:eastAsia="Times New Roman" w:hAnsi="Arial" w:cs="Arial"/>
+          <w:color w:val="000000"/>
+          <w:sz w:val="23"/>
+          <w:szCs w:val="23"/>
+          <w:lang w:eastAsia="en-GB"/>
+        </w:rPr>
+        <w:t>09 11</w:t>
+      </w:r>
+      <w:r>
+        <w:rPr>
+          <w:rFonts w:ascii="Arial" w:eastAsia="Times New Roman" w:hAnsi="Arial" w:cs="Arial"/>
+          <w:color w:val="000000"/>
+          <w:sz w:val="23"/>
+          <w:szCs w:val="23"/>
+          <w:lang w:eastAsia="en-GB"/>
+        </w:rPr>
+        <w:t xml:space="preserve"> </w:t>
+      </w:r>
+      <w:r>
+        <w:rPr>
+          <w:rFonts w:ascii="Arial" w:eastAsia="Times New Roman" w:hAnsi="Arial" w:cs="Arial"/>
+          <w:color w:val="000000"/>
+          <w:sz w:val="23"/>
+          <w:szCs w:val="23"/>
+          <w:lang w:eastAsia="en-GB"/>
+        </w:rPr>
+        <w:t>2018</w:t>
+      </w:r>
+      <w:r>
+        <w:rPr>
+          <w:rFonts w:ascii="Arial" w:eastAsia="Times New Roman" w:hAnsi="Arial" w:cs="Arial"/>
+          <w:color w:val="000000"/>
+          <w:sz w:val="23"/>
+          <w:szCs w:val="23"/>
+          <w:lang w:eastAsia="en-GB"/>
+        </w:rPr>
+        <w:t>].</w:t>
+      </w:r>
+      <w:bookmarkStart w:id="0" w:name="_GoBack"/>
+      <w:bookmarkEnd w:id="0"/>
+    </w:p>
+    <w:p>
+      <w:pPr>
+        <w:shd w:val="clear" w:color="auto" w:fill="FFFFFF"/>
+        <w:spacing w:before="100" w:beforeAutospacing="1" w:after="150" w:line="240" w:lineRule="auto"/>
+        <w:rPr>
+          <w:rFonts w:ascii="Arial" w:eastAsia="Times New Roman" w:hAnsi="Arial" w:cs="Arial"/>
+          <w:color w:val="000000"/>
+          <w:sz w:val="23"/>
+          <w:szCs w:val="23"/>
+          <w:lang w:eastAsia="en-GB"/>
+        </w:rPr>
+      </w:pPr>
     </w:p>
     <w:p>
       <w:pPr>
@@ -526,14 +1557,8 @@
           <w:ilvl w:val="0"/>
           <w:numId w:val="5"/>
         </w:numPr>
-        <w:rPr>
-          <w:sz w:val="24"/>
-        </w:rPr>
-      </w:pPr>
-      <w:r>
-        <w:rPr>
-          <w:sz w:val="24"/>
-        </w:rPr>
+      </w:pPr>
+      <w:r>
         <w:t>UI – User Interface</w:t>
       </w:r>
     </w:p>
@@ -544,14 +1569,8 @@
           <w:ilvl w:val="0"/>
           <w:numId w:val="5"/>
         </w:numPr>
-        <w:rPr>
-          <w:sz w:val="24"/>
-        </w:rPr>
-      </w:pPr>
-      <w:r>
-        <w:rPr>
-          <w:sz w:val="24"/>
-        </w:rPr>
+      </w:pPr>
+      <w:r>
         <w:t>HTML – Hypertext Mark-up Language</w:t>
       </w:r>
     </w:p>
@@ -562,12 +1581,683 @@
           <w:ilvl w:val="0"/>
           <w:numId w:val="5"/>
         </w:numPr>
-        <w:rPr>
-          <w:sz w:val="24"/>
-        </w:rPr>
-      </w:pPr>
-      <w:bookmarkStart w:id="0" w:name="_GoBack"/>
-      <w:bookmarkEnd w:id="0"/>
+      </w:pPr>
+      <w:r>
+        <w:t>Public page</w:t>
+      </w:r>
+      <w:r>
+        <w:t xml:space="preserve"> </w:t>
+      </w:r>
+      <w:r>
+        <w:t>-</w:t>
+      </w:r>
+      <w:r>
+        <w:t xml:space="preserve"> </w:t>
+      </w:r>
+      <w:r>
+        <w:t>a page intended to be accessed by a user</w:t>
+      </w:r>
+      <w:r>
+        <w:t>.</w:t>
+      </w:r>
+    </w:p>
+    <w:p>
+      <w:pPr>
+        <w:pStyle w:val="ListParagraph"/>
+        <w:numPr>
+          <w:ilvl w:val="0"/>
+          <w:numId w:val="5"/>
+        </w:numPr>
+      </w:pPr>
+      <w:r>
+        <w:t>Icons</w:t>
+      </w:r>
+      <w:r>
+        <w:t xml:space="preserve"> – small images used for </w:t>
+      </w:r>
+      <w:r>
+        <w:t>presentation.</w:t>
+      </w:r>
+    </w:p>
+    <w:p>
+      <w:pPr>
+        <w:pStyle w:val="ListParagraph"/>
+        <w:numPr>
+          <w:ilvl w:val="0"/>
+          <w:numId w:val="5"/>
+        </w:numPr>
+      </w:pPr>
+      <w:r>
+        <w:t>L</w:t>
+      </w:r>
+      <w:r>
+        <w:t>ink</w:t>
+      </w:r>
+      <w:r>
+        <w:t>s</w:t>
+      </w:r>
+      <w:r>
+        <w:t xml:space="preserve"> – routes to files, webpages, etc on the internet.</w:t>
+      </w:r>
+    </w:p>
+    <w:p>
+      <w:pPr>
+        <w:pStyle w:val="ListParagraph"/>
+        <w:numPr>
+          <w:ilvl w:val="0"/>
+          <w:numId w:val="5"/>
+        </w:numPr>
+      </w:pPr>
+      <w:r>
+        <w:t>Fields</w:t>
+      </w:r>
+      <w:r>
+        <w:t xml:space="preserve"> -</w:t>
+      </w:r>
+      <w:r>
+        <w:t xml:space="preserve"> pieces of data which correspond to a field, and user.</w:t>
+      </w:r>
+    </w:p>
+    <w:p>
+      <w:pPr>
+        <w:pStyle w:val="ListParagraph"/>
+        <w:numPr>
+          <w:ilvl w:val="0"/>
+          <w:numId w:val="5"/>
+        </w:numPr>
+      </w:pPr>
+      <w:r>
+        <w:t>A</w:t>
+      </w:r>
+      <w:r>
+        <w:t>ttributes</w:t>
+      </w:r>
+      <w:r>
+        <w:t xml:space="preserve"> </w:t>
+      </w:r>
+      <w:r>
+        <w:t>–</w:t>
+      </w:r>
+      <w:r>
+        <w:t xml:space="preserve"> </w:t>
+      </w:r>
+      <w:r>
+        <w:t>t</w:t>
+      </w:r>
+      <w:r>
+        <w:t>ype of field</w:t>
+      </w:r>
+      <w:r>
+        <w:t>.</w:t>
+      </w:r>
+    </w:p>
+    <w:p>
+      <w:pPr>
+        <w:pStyle w:val="ListParagraph"/>
+        <w:numPr>
+          <w:ilvl w:val="0"/>
+          <w:numId w:val="5"/>
+        </w:numPr>
+      </w:pPr>
+      <w:r>
+        <w:t>Webpage – a page which the user can view in their browser.</w:t>
+      </w:r>
+    </w:p>
+    <w:p>
+      <w:pPr>
+        <w:pStyle w:val="ListParagraph"/>
+        <w:numPr>
+          <w:ilvl w:val="0"/>
+          <w:numId w:val="5"/>
+        </w:numPr>
+      </w:pPr>
+      <w:r>
+        <w:t>Admin- Back-End</w:t>
+      </w:r>
+      <w:r>
+        <w:t xml:space="preserve"> – a user with higher access privileges. Can login and make changes to the site.</w:t>
+      </w:r>
+    </w:p>
+    <w:p>
+      <w:pPr>
+        <w:pStyle w:val="ListParagraph"/>
+        <w:numPr>
+          <w:ilvl w:val="0"/>
+          <w:numId w:val="5"/>
+        </w:numPr>
+      </w:pPr>
+      <w:r>
+        <w:t>User- Front-End</w:t>
+      </w:r>
+      <w:r>
+        <w:t xml:space="preserve"> – a user who can view the site, but not make changes or view confidential information.</w:t>
+      </w:r>
+    </w:p>
+    <w:p>
+      <w:pPr>
+        <w:pStyle w:val="ListParagraph"/>
+        <w:numPr>
+          <w:ilvl w:val="0"/>
+          <w:numId w:val="5"/>
+        </w:numPr>
+      </w:pPr>
+      <w:r>
+        <w:t>C</w:t>
+      </w:r>
+      <w:r>
+        <w:t>arousel</w:t>
+      </w:r>
+      <w:r>
+        <w:t xml:space="preserve"> </w:t>
+      </w:r>
+      <w:r>
+        <w:t>–</w:t>
+      </w:r>
+      <w:r>
+        <w:t xml:space="preserve"> </w:t>
+      </w:r>
+      <w:r>
+        <w:t xml:space="preserve">a </w:t>
+      </w:r>
+      <w:r>
+        <w:t>method of displaying images; works by scrolling through all the images horizontally</w:t>
+      </w:r>
+      <w:r>
+        <w:t>.</w:t>
+      </w:r>
+    </w:p>
+    <w:p>
+      <w:pPr>
+        <w:pStyle w:val="ListParagraph"/>
+        <w:numPr>
+          <w:ilvl w:val="0"/>
+          <w:numId w:val="5"/>
+        </w:numPr>
+      </w:pPr>
+      <w:r>
+        <w:t>Response Time – time taken for the page to load on the user’s browser.</w:t>
+      </w:r>
+    </w:p>
+    <w:p>
+      <w:pPr>
+        <w:pStyle w:val="ListParagraph"/>
+        <w:numPr>
+          <w:ilvl w:val="0"/>
+          <w:numId w:val="5"/>
+        </w:numPr>
+      </w:pPr>
+      <w:r>
+        <w:t xml:space="preserve">Data – </w:t>
+      </w:r>
+      <w:r>
+        <w:t>i</w:t>
+      </w:r>
+      <w:r>
+        <w:t>nformation stored on a subject.</w:t>
+      </w:r>
+    </w:p>
+    <w:p>
+      <w:pPr>
+        <w:pStyle w:val="ListParagraph"/>
+        <w:numPr>
+          <w:ilvl w:val="0"/>
+          <w:numId w:val="5"/>
+        </w:numPr>
+      </w:pPr>
+      <w:r>
+        <w:t xml:space="preserve">Bugs – </w:t>
+      </w:r>
+      <w:r>
+        <w:t>errors in code leading to unintended consequences.</w:t>
+      </w:r>
+    </w:p>
+    <w:p>
+      <w:pPr>
+        <w:pStyle w:val="ListParagraph"/>
+        <w:numPr>
+          <w:ilvl w:val="0"/>
+          <w:numId w:val="5"/>
+        </w:numPr>
+      </w:pPr>
+      <w:r>
+        <w:t>Server – computer/set of computers which hosts the webpages.</w:t>
+      </w:r>
+    </w:p>
+    <w:p>
+      <w:pPr>
+        <w:pStyle w:val="ListParagraph"/>
+        <w:numPr>
+          <w:ilvl w:val="0"/>
+          <w:numId w:val="5"/>
+        </w:numPr>
+      </w:pPr>
+      <w:r>
+        <w:t>Form – a set of inputs for the user to put data into the system.</w:t>
+      </w:r>
+    </w:p>
+    <w:p>
+      <w:pPr>
+        <w:pStyle w:val="ListParagraph"/>
+        <w:numPr>
+          <w:ilvl w:val="0"/>
+          <w:numId w:val="5"/>
+        </w:numPr>
+      </w:pPr>
+      <w:r>
+        <w:t>Scalability – changes in resolution do not result in certain aspects of the page becoming unusable.</w:t>
+      </w:r>
+    </w:p>
+    <w:p>
+      <w:pPr>
+        <w:pStyle w:val="ListParagraph"/>
+        <w:numPr>
+          <w:ilvl w:val="0"/>
+          <w:numId w:val="5"/>
+        </w:numPr>
+      </w:pPr>
+      <w:r>
+        <w:lastRenderedPageBreak/>
+        <w:t xml:space="preserve">Hardware – </w:t>
+      </w:r>
+      <w:proofErr w:type="spellStart"/>
+      <w:r>
+        <w:t>e.g</w:t>
+      </w:r>
+      <w:proofErr w:type="spellEnd"/>
+      <w:r>
+        <w:t xml:space="preserve"> computers; physical machines.</w:t>
+      </w:r>
+    </w:p>
+    <w:p>
+      <w:pPr>
+        <w:pStyle w:val="ListParagraph"/>
+        <w:numPr>
+          <w:ilvl w:val="0"/>
+          <w:numId w:val="5"/>
+        </w:numPr>
+      </w:pPr>
+      <w:r>
+        <w:t>Off-site – not on the local machine.</w:t>
+      </w:r>
+    </w:p>
+    <w:p>
+      <w:pPr>
+        <w:pStyle w:val="ListParagraph"/>
+        <w:numPr>
+          <w:ilvl w:val="0"/>
+          <w:numId w:val="5"/>
+        </w:numPr>
+      </w:pPr>
+      <w:r>
+        <w:t xml:space="preserve">CSS </w:t>
+      </w:r>
+      <w:r>
+        <w:t>–</w:t>
+      </w:r>
+      <w:r>
+        <w:t xml:space="preserve"> </w:t>
+      </w:r>
+      <w:r>
+        <w:t>cascading style sheets. Used for styling</w:t>
+      </w:r>
+      <w:r>
+        <w:t>.</w:t>
+      </w:r>
+    </w:p>
+    <w:p>
+      <w:pPr>
+        <w:pStyle w:val="ListParagraph"/>
+        <w:numPr>
+          <w:ilvl w:val="0"/>
+          <w:numId w:val="5"/>
+        </w:numPr>
+      </w:pPr>
+      <w:r>
+        <w:t>Javascript – scripting language used for automation and other effects.</w:t>
+      </w:r>
+    </w:p>
+    <w:p>
+      <w:pPr>
+        <w:pStyle w:val="ListParagraph"/>
+        <w:numPr>
+          <w:ilvl w:val="0"/>
+          <w:numId w:val="5"/>
+        </w:numPr>
+      </w:pPr>
+      <w:r>
+        <w:t>Integrated Development Environment – an application used for developing interactive applications, websites, etc.</w:t>
+      </w:r>
+    </w:p>
+    <w:p>
+      <w:pPr>
+        <w:pStyle w:val="ListParagraph"/>
+        <w:numPr>
+          <w:ilvl w:val="0"/>
+          <w:numId w:val="5"/>
+        </w:numPr>
+      </w:pPr>
+      <w:proofErr w:type="spellStart"/>
+      <w:r>
+        <w:t>SublimeText</w:t>
+      </w:r>
+      <w:proofErr w:type="spellEnd"/>
+      <w:r>
+        <w:t xml:space="preserve"> – </w:t>
+      </w:r>
+      <w:r>
+        <w:t>t</w:t>
+      </w:r>
+      <w:r>
+        <w:t>ext editor</w:t>
+      </w:r>
+    </w:p>
+    <w:p>
+      <w:pPr>
+        <w:pStyle w:val="ListParagraph"/>
+        <w:numPr>
+          <w:ilvl w:val="0"/>
+          <w:numId w:val="5"/>
+        </w:numPr>
+      </w:pPr>
+      <w:r>
+        <w:t>Bootstrap – framework for presentation of websites.</w:t>
+      </w:r>
+    </w:p>
+    <w:p>
+      <w:pPr>
+        <w:pStyle w:val="ListParagraph"/>
+        <w:numPr>
+          <w:ilvl w:val="0"/>
+          <w:numId w:val="5"/>
+        </w:numPr>
+      </w:pPr>
+      <w:r>
+        <w:t>GitHub – version control system for code.</w:t>
+      </w:r>
+    </w:p>
+    <w:p>
+      <w:pPr>
+        <w:pStyle w:val="ListParagraph"/>
+        <w:numPr>
+          <w:ilvl w:val="0"/>
+          <w:numId w:val="5"/>
+        </w:numPr>
+      </w:pPr>
+      <w:proofErr w:type="spellStart"/>
+      <w:r>
+        <w:t>Bit</w:t>
+      </w:r>
+      <w:r>
+        <w:t>B</w:t>
+      </w:r>
+      <w:r>
+        <w:t>ucket</w:t>
+      </w:r>
+      <w:proofErr w:type="spellEnd"/>
+      <w:r>
+        <w:t xml:space="preserve"> and </w:t>
+      </w:r>
+      <w:proofErr w:type="spellStart"/>
+      <w:r>
+        <w:t>SourceForge</w:t>
+      </w:r>
+      <w:proofErr w:type="spellEnd"/>
+      <w:r>
+        <w:t xml:space="preserve"> </w:t>
+      </w:r>
+      <w:r>
+        <w:t>– alternative to GitHub</w:t>
+      </w:r>
+    </w:p>
+    <w:p>
+      <w:pPr>
+        <w:pStyle w:val="ListParagraph"/>
+        <w:numPr>
+          <w:ilvl w:val="0"/>
+          <w:numId w:val="5"/>
+        </w:numPr>
+      </w:pPr>
+      <w:r>
+        <w:t xml:space="preserve"> </w:t>
+      </w:r>
+      <w:r>
+        <w:t>VCS – version control system.</w:t>
+      </w:r>
+    </w:p>
+    <w:p>
+      <w:pPr>
+        <w:pStyle w:val="ListParagraph"/>
+        <w:numPr>
+          <w:ilvl w:val="0"/>
+          <w:numId w:val="5"/>
+        </w:numPr>
+      </w:pPr>
+      <w:r>
+        <w:t>Postman – testing application for server.</w:t>
+      </w:r>
+    </w:p>
+    <w:p>
+      <w:pPr>
+        <w:pStyle w:val="ListParagraph"/>
+        <w:numPr>
+          <w:ilvl w:val="0"/>
+          <w:numId w:val="5"/>
+        </w:numPr>
+      </w:pPr>
+      <w:r>
+        <w:t xml:space="preserve">Cloud </w:t>
+      </w:r>
+      <w:r>
+        <w:t>–</w:t>
+      </w:r>
+      <w:r>
+        <w:t xml:space="preserve"> </w:t>
+      </w:r>
+      <w:r>
+        <w:t>hosted on the internet. Distributed across many servers which are connected to the internet.</w:t>
+      </w:r>
+    </w:p>
+    <w:p>
+      <w:pPr>
+        <w:pStyle w:val="ListParagraph"/>
+        <w:numPr>
+          <w:ilvl w:val="0"/>
+          <w:numId w:val="5"/>
+        </w:numPr>
+      </w:pPr>
+      <w:r>
+        <w:t xml:space="preserve">SSL Heartbleed </w:t>
+      </w:r>
+      <w:r>
+        <w:t>–</w:t>
+      </w:r>
+      <w:r>
+        <w:t xml:space="preserve"> </w:t>
+      </w:r>
+      <w:proofErr w:type="gramStart"/>
+      <w:r>
+        <w:t>SSL</w:t>
+      </w:r>
+      <w:r>
+        <w:t>(</w:t>
+      </w:r>
+      <w:proofErr w:type="gramEnd"/>
+      <w:r>
+        <w:t>Secure Sockets Layer, now TLS)</w:t>
+      </w:r>
+      <w:r>
+        <w:t xml:space="preserve"> vulnerability</w:t>
+      </w:r>
+    </w:p>
+    <w:p>
+      <w:pPr>
+        <w:pStyle w:val="ListParagraph"/>
+        <w:numPr>
+          <w:ilvl w:val="0"/>
+          <w:numId w:val="5"/>
+        </w:numPr>
+      </w:pPr>
+      <w:r>
+        <w:t>TLS – Transport Security Layer.</w:t>
+      </w:r>
+    </w:p>
+    <w:p>
+      <w:pPr>
+        <w:pStyle w:val="ListParagraph"/>
+        <w:numPr>
+          <w:ilvl w:val="0"/>
+          <w:numId w:val="5"/>
+        </w:numPr>
+      </w:pPr>
+      <w:r>
+        <w:t>GDPR – Data protection regulations</w:t>
+      </w:r>
+    </w:p>
+    <w:p>
+      <w:pPr>
+        <w:pStyle w:val="ListParagraph"/>
+        <w:numPr>
+          <w:ilvl w:val="0"/>
+          <w:numId w:val="5"/>
+        </w:numPr>
+      </w:pPr>
+      <w:r>
+        <w:t xml:space="preserve">Codebase – </w:t>
+      </w:r>
+      <w:proofErr w:type="gramStart"/>
+      <w:r>
+        <w:t>all of</w:t>
+      </w:r>
+      <w:proofErr w:type="gramEnd"/>
+      <w:r>
+        <w:t xml:space="preserve"> our code.</w:t>
+      </w:r>
+    </w:p>
+    <w:p>
+      <w:pPr>
+        <w:pStyle w:val="ListParagraph"/>
+        <w:numPr>
+          <w:ilvl w:val="0"/>
+          <w:numId w:val="5"/>
+        </w:numPr>
+      </w:pPr>
+      <w:r>
+        <w:t>Git Version Control – See GitHub.</w:t>
+      </w:r>
+    </w:p>
+    <w:p>
+      <w:pPr>
+        <w:pStyle w:val="ListParagraph"/>
+        <w:numPr>
+          <w:ilvl w:val="0"/>
+          <w:numId w:val="5"/>
+        </w:numPr>
+      </w:pPr>
+      <w:r>
+        <w:t>Front-end – website design which the user will see</w:t>
+      </w:r>
+    </w:p>
+    <w:p>
+      <w:pPr>
+        <w:pStyle w:val="ListParagraph"/>
+        <w:numPr>
+          <w:ilvl w:val="0"/>
+          <w:numId w:val="5"/>
+        </w:numPr>
+      </w:pPr>
+      <w:r>
+        <w:t>Back-end – the server and administrators page to edit the front-end.</w:t>
+      </w:r>
+    </w:p>
+    <w:p>
+      <w:pPr>
+        <w:pStyle w:val="ListParagraph"/>
+        <w:numPr>
+          <w:ilvl w:val="0"/>
+          <w:numId w:val="5"/>
+        </w:numPr>
+      </w:pPr>
+      <w:r>
+        <w:t>User base – the set of all users.</w:t>
+      </w:r>
+    </w:p>
+    <w:p>
+      <w:pPr>
+        <w:pStyle w:val="ListParagraph"/>
+        <w:numPr>
+          <w:ilvl w:val="0"/>
+          <w:numId w:val="5"/>
+        </w:numPr>
+      </w:pPr>
+      <w:r>
+        <w:t>Deliverables – discrete items which contribute towards the overall system.</w:t>
+      </w:r>
+    </w:p>
+    <w:p>
+      <w:pPr>
+        <w:pStyle w:val="ListParagraph"/>
+        <w:numPr>
+          <w:ilvl w:val="0"/>
+          <w:numId w:val="5"/>
+        </w:numPr>
+      </w:pPr>
+      <w:r>
+        <w:t>Prototype – a small section of the system</w:t>
+      </w:r>
+      <w:r>
+        <w:t>, generally done in iterations.</w:t>
+      </w:r>
+    </w:p>
+    <w:p>
+      <w:pPr>
+        <w:pStyle w:val="ListParagraph"/>
+        <w:numPr>
+          <w:ilvl w:val="0"/>
+          <w:numId w:val="5"/>
+        </w:numPr>
+      </w:pPr>
+      <w:r>
+        <w:t xml:space="preserve">Drop-down menu – a type of menu which when a button is hovered over, </w:t>
+      </w:r>
+      <w:r>
+        <w:t>drops down with a list of options.</w:t>
+      </w:r>
+    </w:p>
+    <w:p>
+      <w:pPr>
+        <w:pStyle w:val="ListParagraph"/>
+        <w:numPr>
+          <w:ilvl w:val="0"/>
+          <w:numId w:val="5"/>
+        </w:numPr>
+      </w:pPr>
+      <w:r>
+        <w:t>Framework – a set of functions which can be used to simplify development.</w:t>
+      </w:r>
+    </w:p>
+    <w:p>
+      <w:pPr>
+        <w:pStyle w:val="ListParagraph"/>
+        <w:numPr>
+          <w:ilvl w:val="0"/>
+          <w:numId w:val="5"/>
+        </w:numPr>
+      </w:pPr>
+      <w:r>
+        <w:t>PHP – programming language used on the back-end for servers.</w:t>
+      </w:r>
+    </w:p>
+    <w:p>
+      <w:pPr>
+        <w:pStyle w:val="ListParagraph"/>
+        <w:numPr>
+          <w:ilvl w:val="0"/>
+          <w:numId w:val="5"/>
+        </w:numPr>
+      </w:pPr>
+      <w:r>
+        <w:t>Database – a persistent storage location for various data.</w:t>
+      </w:r>
     </w:p>
     <w:sectPr>
       <w:pgSz w:w="11906" w:h="16838"/>
@@ -1192,6 +2882,119 @@
     </w:lvl>
   </w:abstractNum>
   <w:abstractNum w:abstractNumId="4" w15:restartNumberingAfterBreak="0">
+    <w:nsid w:val="712037B2"/>
+    <w:multiLevelType w:val="hybridMultilevel"/>
+    <w:tmpl w:val="B16894F4"/>
+    <w:lvl w:ilvl="0" w:tplc="08090001">
+      <w:start w:val="1"/>
+      <w:numFmt w:val="bullet"/>
+      <w:lvlText w:val=""/>
+      <w:lvlJc w:val="left"/>
+      <w:pPr>
+        <w:ind w:left="720" w:hanging="360"/>
+      </w:pPr>
+      <w:rPr>
+        <w:rFonts w:ascii="Symbol" w:hAnsi="Symbol" w:hint="default"/>
+      </w:rPr>
+    </w:lvl>
+    <w:lvl w:ilvl="1" w:tplc="08090003" w:tentative="1">
+      <w:start w:val="1"/>
+      <w:numFmt w:val="bullet"/>
+      <w:lvlText w:val="o"/>
+      <w:lvlJc w:val="left"/>
+      <w:pPr>
+        <w:ind w:left="1440" w:hanging="360"/>
+      </w:pPr>
+      <w:rPr>
+        <w:rFonts w:ascii="Courier New" w:hAnsi="Courier New" w:cs="Courier New" w:hint="default"/>
+      </w:rPr>
+    </w:lvl>
+    <w:lvl w:ilvl="2" w:tplc="08090005" w:tentative="1">
+      <w:start w:val="1"/>
+      <w:numFmt w:val="bullet"/>
+      <w:lvlText w:val=""/>
+      <w:lvlJc w:val="left"/>
+      <w:pPr>
+        <w:ind w:left="2160" w:hanging="360"/>
+      </w:pPr>
+      <w:rPr>
+        <w:rFonts w:ascii="Wingdings" w:hAnsi="Wingdings" w:hint="default"/>
+      </w:rPr>
+    </w:lvl>
+    <w:lvl w:ilvl="3" w:tplc="08090001" w:tentative="1">
+      <w:start w:val="1"/>
+      <w:numFmt w:val="bullet"/>
+      <w:lvlText w:val=""/>
+      <w:lvlJc w:val="left"/>
+      <w:pPr>
+        <w:ind w:left="2880" w:hanging="360"/>
+      </w:pPr>
+      <w:rPr>
+        <w:rFonts w:ascii="Symbol" w:hAnsi="Symbol" w:hint="default"/>
+      </w:rPr>
+    </w:lvl>
+    <w:lvl w:ilvl="4" w:tplc="08090003" w:tentative="1">
+      <w:start w:val="1"/>
+      <w:numFmt w:val="bullet"/>
+      <w:lvlText w:val="o"/>
+      <w:lvlJc w:val="left"/>
+      <w:pPr>
+        <w:ind w:left="3600" w:hanging="360"/>
+      </w:pPr>
+      <w:rPr>
+        <w:rFonts w:ascii="Courier New" w:hAnsi="Courier New" w:cs="Courier New" w:hint="default"/>
+      </w:rPr>
+    </w:lvl>
+    <w:lvl w:ilvl="5" w:tplc="08090005" w:tentative="1">
+      <w:start w:val="1"/>
+      <w:numFmt w:val="bullet"/>
+      <w:lvlText w:val=""/>
+      <w:lvlJc w:val="left"/>
+      <w:pPr>
+        <w:ind w:left="4320" w:hanging="360"/>
+      </w:pPr>
+      <w:rPr>
+        <w:rFonts w:ascii="Wingdings" w:hAnsi="Wingdings" w:hint="default"/>
+      </w:rPr>
+    </w:lvl>
+    <w:lvl w:ilvl="6" w:tplc="08090001" w:tentative="1">
+      <w:start w:val="1"/>
+      <w:numFmt w:val="bullet"/>
+      <w:lvlText w:val=""/>
+      <w:lvlJc w:val="left"/>
+      <w:pPr>
+        <w:ind w:left="5040" w:hanging="360"/>
+      </w:pPr>
+      <w:rPr>
+        <w:rFonts w:ascii="Symbol" w:hAnsi="Symbol" w:hint="default"/>
+      </w:rPr>
+    </w:lvl>
+    <w:lvl w:ilvl="7" w:tplc="08090003" w:tentative="1">
+      <w:start w:val="1"/>
+      <w:numFmt w:val="bullet"/>
+      <w:lvlText w:val="o"/>
+      <w:lvlJc w:val="left"/>
+      <w:pPr>
+        <w:ind w:left="5760" w:hanging="360"/>
+      </w:pPr>
+      <w:rPr>
+        <w:rFonts w:ascii="Courier New" w:hAnsi="Courier New" w:cs="Courier New" w:hint="default"/>
+      </w:rPr>
+    </w:lvl>
+    <w:lvl w:ilvl="8" w:tplc="08090005" w:tentative="1">
+      <w:start w:val="1"/>
+      <w:numFmt w:val="bullet"/>
+      <w:lvlText w:val=""/>
+      <w:lvlJc w:val="left"/>
+      <w:pPr>
+        <w:ind w:left="6480" w:hanging="360"/>
+      </w:pPr>
+      <w:rPr>
+        <w:rFonts w:ascii="Wingdings" w:hAnsi="Wingdings" w:hint="default"/>
+      </w:rPr>
+    </w:lvl>
+  </w:abstractNum>
+  <w:abstractNum w:abstractNumId="5" w15:restartNumberingAfterBreak="0">
     <w:nsid w:val="7E705A10"/>
     <w:multiLevelType w:val="hybridMultilevel"/>
     <w:tmpl w:val="A516CB4A"/>
@@ -1317,6 +3120,9 @@
     <w:abstractNumId w:val="1"/>
   </w:num>
   <w:num w:numId="5">
+    <w:abstractNumId w:val="5"/>
+  </w:num>
+  <w:num w:numId="6">
     <w:abstractNumId w:val="4"/>
   </w:num>
 </w:numbering>
@@ -1813,6 +3619,29 @@
       <w:contextualSpacing/>
     </w:pPr>
   </w:style>
+  <w:style w:type="character" w:styleId="Hyperlink">
+    <w:name w:val="Hyperlink"/>
+    <w:basedOn w:val="DefaultParagraphFont"/>
+    <w:uiPriority w:val="99"/>
+    <w:unhideWhenUsed/>
+    <w:rsid w:val="00984032"/>
+    <w:rPr>
+      <w:color w:val="0000FF"/>
+      <w:u w:val="single"/>
+    </w:rPr>
+  </w:style>
+  <w:style w:type="character" w:styleId="UnresolvedMention">
+    <w:name w:val="Unresolved Mention"/>
+    <w:basedOn w:val="DefaultParagraphFont"/>
+    <w:uiPriority w:val="99"/>
+    <w:semiHidden/>
+    <w:unhideWhenUsed/>
+    <w:rsid w:val="00560463"/>
+    <w:rPr>
+      <w:color w:val="605E5C"/>
+      <w:shd w:val="clear" w:color="auto" w:fill="E1DFDD"/>
+    </w:rPr>
+  </w:style>
 </w:styles>
 </file>
 

</xml_diff>

<commit_message>
Slight changes to records, etc
</commit_message>
<xml_diff>
--- a/Requirements Specification/Terms and References.docx
+++ b/Requirements Specification/Terms and References.docx
@@ -1649,802 +1649,826 @@
         </w:numPr>
       </w:pPr>
       <w:r>
-        <w:t xml:space="preserve">Fields </w:t>
+        <w:t>Fields</w:t>
+      </w:r>
+      <w:r>
+        <w:t>(Forms)</w:t>
+      </w:r>
+      <w:r>
+        <w:t xml:space="preserve"> </w:t>
       </w:r>
       <w:r>
         <w:t>-</w:t>
       </w:r>
       <w:r>
-        <w:t xml:space="preserve"> </w:t>
-      </w:r>
-      <w:r>
-        <w:t>collections</w:t>
-      </w:r>
-      <w:r>
-        <w:t xml:space="preserve"> of data w</w:t>
-      </w:r>
-      <w:r>
-        <w:t xml:space="preserve">hich correspond to a </w:t>
-      </w:r>
-      <w:r>
-        <w:t>user.</w:t>
-      </w:r>
-    </w:p>
-    <w:p>
-      <w:pPr>
-        <w:pStyle w:val="ListParagraph"/>
-        <w:numPr>
-          <w:ilvl w:val="0"/>
-          <w:numId w:val="5"/>
-        </w:numPr>
-      </w:pPr>
-      <w:r>
-        <w:t>A</w:t>
-      </w:r>
-      <w:r>
-        <w:t>ttributes</w:t>
-      </w:r>
-      <w:r>
-        <w:t xml:space="preserve"> </w:t>
-      </w:r>
-      <w:r>
-        <w:t>–</w:t>
-      </w:r>
-      <w:r>
-        <w:t xml:space="preserve"> </w:t>
-      </w:r>
-      <w:r>
-        <w:t>A specified type of information (about a field).</w:t>
-      </w:r>
-    </w:p>
-    <w:p>
-      <w:pPr>
-        <w:pStyle w:val="ListParagraph"/>
-        <w:numPr>
-          <w:ilvl w:val="0"/>
-          <w:numId w:val="5"/>
-        </w:numPr>
-      </w:pPr>
-      <w:r>
-        <w:t xml:space="preserve">Webpage – a page which </w:t>
-      </w:r>
-      <w:r>
-        <w:t>a</w:t>
-      </w:r>
-      <w:r>
-        <w:t xml:space="preserve"> user can view in </w:t>
-      </w:r>
-      <w:r>
-        <w:t>an internet</w:t>
-      </w:r>
-      <w:r>
-        <w:t xml:space="preserve"> browser.</w:t>
-      </w:r>
-    </w:p>
-    <w:p>
-      <w:pPr>
-        <w:pStyle w:val="ListParagraph"/>
-        <w:numPr>
-          <w:ilvl w:val="0"/>
-          <w:numId w:val="5"/>
-        </w:numPr>
-      </w:pPr>
-      <w:r>
-        <w:t>Admin</w:t>
-      </w:r>
-      <w:r>
-        <w:t>– a user with higher access privileges</w:t>
-      </w:r>
-      <w:r>
-        <w:t xml:space="preserve"> than other users</w:t>
-      </w:r>
-      <w:r>
-        <w:t xml:space="preserve">. Can make changes to the </w:t>
-      </w:r>
-      <w:r>
-        <w:t>web</w:t>
-      </w:r>
-      <w:r>
-        <w:t>site.</w:t>
-      </w:r>
-    </w:p>
-    <w:p>
-      <w:pPr>
-        <w:pStyle w:val="ListParagraph"/>
-        <w:numPr>
-          <w:ilvl w:val="0"/>
-          <w:numId w:val="5"/>
-        </w:numPr>
-      </w:pPr>
-      <w:r>
-        <w:t>User</w:t>
-      </w:r>
-      <w:r>
-        <w:t xml:space="preserve">– a </w:t>
-      </w:r>
-      <w:r>
-        <w:t>person who makes use of the system.</w:t>
-      </w:r>
-    </w:p>
-    <w:p>
-      <w:pPr>
-        <w:pStyle w:val="ListParagraph"/>
-        <w:numPr>
-          <w:ilvl w:val="0"/>
-          <w:numId w:val="5"/>
-        </w:numPr>
-      </w:pPr>
-      <w:r>
-        <w:t>C</w:t>
-      </w:r>
-      <w:r>
-        <w:t>arousel</w:t>
-      </w:r>
-      <w:r>
-        <w:t xml:space="preserve"> </w:t>
-      </w:r>
-      <w:r>
-        <w:t>–</w:t>
-      </w:r>
-      <w:r>
-        <w:t xml:space="preserve"> </w:t>
-      </w:r>
-      <w:r>
-        <w:t xml:space="preserve">a </w:t>
-      </w:r>
-      <w:r>
-        <w:t>method of displaying images; works by scrolling through all the images horizontally</w:t>
-      </w:r>
-      <w:r>
-        <w:t>.</w:t>
-      </w:r>
-    </w:p>
-    <w:p>
-      <w:pPr>
-        <w:pStyle w:val="ListParagraph"/>
-        <w:numPr>
-          <w:ilvl w:val="0"/>
-          <w:numId w:val="5"/>
-        </w:numPr>
-      </w:pPr>
-      <w:r>
-        <w:t>Response Time – time taken for part of the system to begin operation</w:t>
-      </w:r>
-      <w:r>
-        <w:t>.</w:t>
-      </w:r>
-    </w:p>
-    <w:p>
-      <w:pPr>
-        <w:pStyle w:val="ListParagraph"/>
-        <w:numPr>
-          <w:ilvl w:val="0"/>
-          <w:numId w:val="5"/>
-        </w:numPr>
-      </w:pPr>
-      <w:r>
-        <w:t xml:space="preserve">Data – </w:t>
-      </w:r>
-      <w:r>
-        <w:t>i</w:t>
-      </w:r>
-      <w:r>
-        <w:t>nformation stored on a subject.</w:t>
-      </w:r>
-    </w:p>
-    <w:p>
-      <w:pPr>
-        <w:pStyle w:val="ListParagraph"/>
-        <w:numPr>
-          <w:ilvl w:val="0"/>
-          <w:numId w:val="5"/>
-        </w:numPr>
-      </w:pPr>
-      <w:r>
-        <w:t xml:space="preserve">Bugs – </w:t>
-      </w:r>
-      <w:r>
-        <w:t>erroneous</w:t>
-      </w:r>
-      <w:r>
-        <w:t xml:space="preserve"> code leading to unintended consequences.</w:t>
-      </w:r>
-    </w:p>
-    <w:p>
-      <w:pPr>
-        <w:pStyle w:val="ListParagraph"/>
-        <w:numPr>
-          <w:ilvl w:val="0"/>
-          <w:numId w:val="5"/>
-        </w:numPr>
-      </w:pPr>
-      <w:r>
-        <w:t>Server – computer/set of co</w:t>
-      </w:r>
-      <w:r>
-        <w:t xml:space="preserve">mputers which </w:t>
-      </w:r>
-      <w:r>
-        <w:t>hosts</w:t>
-      </w:r>
-      <w:r>
-        <w:t>/stores</w:t>
-      </w:r>
-      <w:r>
-        <w:t xml:space="preserve"> </w:t>
-      </w:r>
-      <w:r>
-        <w:t>the website</w:t>
-      </w:r>
-      <w:r>
-        <w:t>.</w:t>
-      </w:r>
-    </w:p>
-    <w:p>
-      <w:pPr>
-        <w:pStyle w:val="ListParagraph"/>
-        <w:numPr>
-          <w:ilvl w:val="0"/>
-          <w:numId w:val="5"/>
-        </w:numPr>
-      </w:pPr>
-      <w:r>
-        <w:t xml:space="preserve">Form – a </w:t>
-      </w:r>
-      <w:r>
-        <w:t>collection</w:t>
-      </w:r>
-      <w:r>
-        <w:t xml:space="preserve"> of</w:t>
-      </w:r>
-      <w:r>
-        <w:t xml:space="preserve"> specified</w:t>
-      </w:r>
-      <w:r>
-        <w:t xml:space="preserve"> inputs for </w:t>
-      </w:r>
-      <w:r>
-        <w:t>a</w:t>
-      </w:r>
-      <w:r>
-        <w:t xml:space="preserve"> user to put </w:t>
-      </w:r>
-      <w:r>
-        <w:t>send data to the admins or directly into the system</w:t>
-      </w:r>
-      <w:r>
-        <w:t>.</w:t>
-      </w:r>
-    </w:p>
-    <w:p>
-      <w:pPr>
-        <w:pStyle w:val="ListParagraph"/>
-        <w:numPr>
-          <w:ilvl w:val="0"/>
-          <w:numId w:val="5"/>
-        </w:numPr>
-      </w:pPr>
-      <w:r>
-        <w:t xml:space="preserve">Scalability – changes in </w:t>
-      </w:r>
-      <w:r>
-        <w:t xml:space="preserve">screen </w:t>
-      </w:r>
-      <w:r>
-        <w:t xml:space="preserve">resolution </w:t>
-      </w:r>
-      <w:r>
-        <w:t xml:space="preserve">(the number of pixels a screen has, with which an image is displayed) </w:t>
-      </w:r>
-      <w:r>
-        <w:t>do not result in certain aspects of the page becoming unusable.</w:t>
-      </w:r>
-    </w:p>
-    <w:p>
-      <w:pPr>
-        <w:pStyle w:val="ListParagraph"/>
-        <w:numPr>
-          <w:ilvl w:val="0"/>
-          <w:numId w:val="5"/>
-        </w:numPr>
-      </w:pPr>
-      <w:r>
-        <w:lastRenderedPageBreak/>
-        <w:t>Hardware –</w:t>
-      </w:r>
-      <w:r>
-        <w:t xml:space="preserve"> </w:t>
-      </w:r>
-      <w:r>
-        <w:t>physical machines</w:t>
-      </w:r>
-      <w:r>
-        <w:t xml:space="preserve"> </w:t>
-      </w:r>
-      <w:r>
-        <w:t>(</w:t>
-      </w:r>
-      <w:proofErr w:type="spellStart"/>
-      <w:r>
-        <w:t>e.g</w:t>
-      </w:r>
-      <w:proofErr w:type="spellEnd"/>
-      <w:r>
-        <w:t xml:space="preserve"> computers)</w:t>
-      </w:r>
-      <w:r>
-        <w:t>.</w:t>
-      </w:r>
-    </w:p>
-    <w:p>
-      <w:pPr>
-        <w:pStyle w:val="ListParagraph"/>
-        <w:numPr>
-          <w:ilvl w:val="0"/>
-          <w:numId w:val="5"/>
-        </w:numPr>
-      </w:pPr>
-      <w:r>
-        <w:t>Off-site – not on the local machine.</w:t>
-      </w:r>
-    </w:p>
-    <w:p>
-      <w:pPr>
-        <w:pStyle w:val="ListParagraph"/>
-        <w:numPr>
-          <w:ilvl w:val="0"/>
-          <w:numId w:val="5"/>
-        </w:numPr>
-      </w:pPr>
-      <w:r>
-        <w:t xml:space="preserve">CSS </w:t>
-      </w:r>
-      <w:r>
-        <w:t>–</w:t>
-      </w:r>
-      <w:r>
-        <w:t xml:space="preserve"> </w:t>
-      </w:r>
-      <w:r>
-        <w:t>Cascading Style S</w:t>
-      </w:r>
-      <w:r>
-        <w:t>heets. Used for styling</w:t>
-      </w:r>
-      <w:r>
-        <w:t>.</w:t>
-      </w:r>
-    </w:p>
-    <w:p>
-      <w:pPr>
-        <w:pStyle w:val="ListParagraph"/>
-        <w:numPr>
-          <w:ilvl w:val="0"/>
-          <w:numId w:val="5"/>
-        </w:numPr>
-      </w:pPr>
-      <w:r>
-        <w:t>Javascript – scripting language used for automation and other effects.</w:t>
-      </w:r>
-    </w:p>
-    <w:p>
-      <w:pPr>
-        <w:pStyle w:val="ListParagraph"/>
-        <w:numPr>
-          <w:ilvl w:val="0"/>
-          <w:numId w:val="5"/>
-        </w:numPr>
-      </w:pPr>
-      <w:r>
-        <w:t xml:space="preserve">Integrated Development Environment </w:t>
-      </w:r>
-      <w:r>
-        <w:t>– an application used for developing interactive applications, websites, etc.</w:t>
-      </w:r>
-    </w:p>
-    <w:p>
-      <w:pPr>
-        <w:pStyle w:val="ListParagraph"/>
-        <w:numPr>
-          <w:ilvl w:val="0"/>
-          <w:numId w:val="5"/>
-        </w:numPr>
-      </w:pPr>
-      <w:proofErr w:type="spellStart"/>
-      <w:r>
-        <w:t>SublimeText</w:t>
-      </w:r>
-      <w:proofErr w:type="spellEnd"/>
-      <w:r>
-        <w:t xml:space="preserve"> – </w:t>
-      </w:r>
-      <w:r>
-        <w:t>t</w:t>
-      </w:r>
-      <w:r>
-        <w:t>ext editor</w:t>
-      </w:r>
-      <w:r>
-        <w:t>.</w:t>
-      </w:r>
-    </w:p>
-    <w:p>
-      <w:pPr>
-        <w:pStyle w:val="ListParagraph"/>
-        <w:numPr>
-          <w:ilvl w:val="0"/>
-          <w:numId w:val="5"/>
-        </w:numPr>
-      </w:pPr>
-      <w:r>
-        <w:t xml:space="preserve">Bootstrap – </w:t>
-      </w:r>
-      <w:r>
-        <w:t xml:space="preserve">a </w:t>
-      </w:r>
-      <w:r>
-        <w:t>framework for presentation of websites.</w:t>
-      </w:r>
-    </w:p>
-    <w:p>
-      <w:pPr>
-        <w:pStyle w:val="ListParagraph"/>
-        <w:numPr>
-          <w:ilvl w:val="0"/>
-          <w:numId w:val="5"/>
-        </w:numPr>
-      </w:pPr>
-      <w:r>
-        <w:t xml:space="preserve">GitHub – </w:t>
-      </w:r>
-      <w:r>
-        <w:t xml:space="preserve">a </w:t>
-      </w:r>
-      <w:r>
-        <w:t>version control system for code.</w:t>
-      </w:r>
-    </w:p>
-    <w:p>
-      <w:pPr>
-        <w:pStyle w:val="ListParagraph"/>
-        <w:numPr>
-          <w:ilvl w:val="0"/>
-          <w:numId w:val="5"/>
-        </w:numPr>
-      </w:pPr>
-      <w:proofErr w:type="spellStart"/>
-      <w:r>
-        <w:t>Bit</w:t>
-      </w:r>
-      <w:r>
-        <w:t>B</w:t>
-      </w:r>
-      <w:r>
-        <w:t>ucket</w:t>
-      </w:r>
-      <w:proofErr w:type="spellEnd"/>
-      <w:r>
-        <w:t xml:space="preserve"> and </w:t>
-      </w:r>
-      <w:proofErr w:type="spellStart"/>
-      <w:r>
-        <w:t>SourceForge</w:t>
-      </w:r>
-      <w:proofErr w:type="spellEnd"/>
-      <w:r>
-        <w:t xml:space="preserve"> </w:t>
-      </w:r>
-      <w:r>
-        <w:t>–</w:t>
-      </w:r>
-      <w:r>
-        <w:t xml:space="preserve"> both are</w:t>
-      </w:r>
-      <w:r>
-        <w:t xml:space="preserve"> alternative</w:t>
-      </w:r>
-      <w:r>
-        <w:t>s</w:t>
-      </w:r>
-      <w:r>
-        <w:t xml:space="preserve"> to GitHub</w:t>
-      </w:r>
-      <w:r>
-        <w:t>.</w:t>
-      </w:r>
-    </w:p>
-    <w:p>
-      <w:pPr>
-        <w:pStyle w:val="ListParagraph"/>
-        <w:numPr>
-          <w:ilvl w:val="0"/>
-          <w:numId w:val="5"/>
-        </w:numPr>
-      </w:pPr>
-      <w:r>
-        <w:t>VCS – Version Control S</w:t>
-      </w:r>
-      <w:r>
-        <w:t>ystem.</w:t>
-      </w:r>
-    </w:p>
-    <w:p>
-      <w:pPr>
-        <w:pStyle w:val="ListParagraph"/>
-        <w:numPr>
-          <w:ilvl w:val="0"/>
-          <w:numId w:val="5"/>
-        </w:numPr>
-      </w:pPr>
-      <w:r>
-        <w:t xml:space="preserve">Postman – </w:t>
-      </w:r>
-      <w:r>
-        <w:t xml:space="preserve">a </w:t>
-      </w:r>
-      <w:r>
-        <w:t xml:space="preserve">testing application for </w:t>
-      </w:r>
-      <w:r>
-        <w:t xml:space="preserve">a </w:t>
-      </w:r>
-      <w:r>
-        <w:t>server.</w:t>
-      </w:r>
-    </w:p>
-    <w:p>
-      <w:pPr>
-        <w:pStyle w:val="ListParagraph"/>
-        <w:numPr>
-          <w:ilvl w:val="0"/>
-          <w:numId w:val="5"/>
-        </w:numPr>
-      </w:pPr>
-      <w:r>
-        <w:t xml:space="preserve">Cloud </w:t>
-      </w:r>
-      <w:r>
-        <w:t>–</w:t>
-      </w:r>
-      <w:r>
-        <w:t xml:space="preserve"> </w:t>
-      </w:r>
-      <w:r>
-        <w:t xml:space="preserve">data storage </w:t>
-      </w:r>
-      <w:r>
-        <w:t>hosted on the internet. Distributed across many servers which are connected to the internet.</w:t>
-      </w:r>
-    </w:p>
-    <w:p>
-      <w:pPr>
-        <w:pStyle w:val="ListParagraph"/>
-        <w:numPr>
-          <w:ilvl w:val="0"/>
-          <w:numId w:val="5"/>
-        </w:numPr>
-      </w:pPr>
-      <w:r>
-        <w:t xml:space="preserve">SSL Heartbleed </w:t>
-      </w:r>
-      <w:r>
-        <w:t>–</w:t>
-      </w:r>
-      <w:r>
-        <w:t xml:space="preserve"> </w:t>
-      </w:r>
-      <w:proofErr w:type="gramStart"/>
-      <w:r>
-        <w:t>SSL</w:t>
-      </w:r>
-      <w:r>
-        <w:t>(</w:t>
-      </w:r>
-      <w:proofErr w:type="gramEnd"/>
-      <w:r>
-        <w:t>Secure Sockets Layer, now TLS)</w:t>
-      </w:r>
-      <w:r>
-        <w:t xml:space="preserve"> </w:t>
-      </w:r>
-      <w:r>
-        <w:t>vulnerability</w:t>
-      </w:r>
-      <w:r>
-        <w:t>.</w:t>
-      </w:r>
-    </w:p>
-    <w:p>
-      <w:pPr>
-        <w:pStyle w:val="ListParagraph"/>
-        <w:numPr>
-          <w:ilvl w:val="0"/>
-          <w:numId w:val="5"/>
-        </w:numPr>
-      </w:pPr>
-      <w:r>
-        <w:t>TLS – Transport Security Layer.</w:t>
-      </w:r>
-    </w:p>
-    <w:p>
-      <w:pPr>
-        <w:pStyle w:val="ListParagraph"/>
-        <w:numPr>
-          <w:ilvl w:val="0"/>
-          <w:numId w:val="5"/>
-        </w:numPr>
-      </w:pPr>
-      <w:r>
-        <w:t xml:space="preserve">GDPR – </w:t>
-      </w:r>
-      <w:r>
-        <w:t>General d</w:t>
-      </w:r>
-      <w:r>
-        <w:t>ata p</w:t>
-      </w:r>
-      <w:r>
-        <w:t>rotection regulations</w:t>
-      </w:r>
-    </w:p>
-    <w:p>
-      <w:pPr>
-        <w:pStyle w:val="ListParagraph"/>
-        <w:numPr>
-          <w:ilvl w:val="0"/>
-          <w:numId w:val="5"/>
-        </w:numPr>
-      </w:pPr>
-      <w:r>
-        <w:t xml:space="preserve">Codebase – </w:t>
-      </w:r>
-      <w:proofErr w:type="gramStart"/>
-      <w:r>
-        <w:t>all of</w:t>
-      </w:r>
-      <w:proofErr w:type="gramEnd"/>
-      <w:r>
-        <w:t xml:space="preserve"> our code.</w:t>
-      </w:r>
-    </w:p>
-    <w:p>
-      <w:pPr>
-        <w:pStyle w:val="ListParagraph"/>
-        <w:numPr>
-          <w:ilvl w:val="0"/>
-          <w:numId w:val="5"/>
-        </w:numPr>
-      </w:pPr>
-      <w:r>
-        <w:t>Git Version Control – See GitHub.</w:t>
-      </w:r>
-    </w:p>
-    <w:p>
-      <w:pPr>
-        <w:pStyle w:val="ListParagraph"/>
-        <w:numPr>
-          <w:ilvl w:val="0"/>
-          <w:numId w:val="5"/>
-        </w:numPr>
-      </w:pPr>
-      <w:r>
-        <w:t xml:space="preserve">Front-end – website design which </w:t>
-      </w:r>
-      <w:r>
-        <w:t>all</w:t>
-      </w:r>
-      <w:r>
-        <w:t xml:space="preserve"> user</w:t>
-      </w:r>
-      <w:r>
-        <w:t>s</w:t>
-      </w:r>
-      <w:r>
-        <w:t xml:space="preserve"> will see</w:t>
-      </w:r>
-      <w:r>
-        <w:t>, how the website looks.</w:t>
-      </w:r>
-    </w:p>
-    <w:p>
-      <w:pPr>
-        <w:pStyle w:val="ListParagraph"/>
-        <w:numPr>
-          <w:ilvl w:val="0"/>
-          <w:numId w:val="5"/>
-        </w:numPr>
-      </w:pPr>
-      <w:r>
-        <w:t>Back-end – the server and administrators page to edit the front-end.</w:t>
-      </w:r>
-    </w:p>
-    <w:p>
-      <w:pPr>
-        <w:pStyle w:val="ListParagraph"/>
-        <w:numPr>
-          <w:ilvl w:val="0"/>
-          <w:numId w:val="5"/>
-        </w:numPr>
-      </w:pPr>
-      <w:r>
-        <w:t>User base – the set of all users.</w:t>
-      </w:r>
-    </w:p>
-    <w:p>
-      <w:pPr>
-        <w:pStyle w:val="ListParagraph"/>
-        <w:numPr>
-          <w:ilvl w:val="0"/>
-          <w:numId w:val="5"/>
-        </w:numPr>
-      </w:pPr>
-      <w:r>
-        <w:t>Deliverables – discrete items which contribute towards the overall system.</w:t>
-      </w:r>
-    </w:p>
-    <w:p>
-      <w:pPr>
-        <w:pStyle w:val="ListParagraph"/>
-        <w:numPr>
-          <w:ilvl w:val="0"/>
-          <w:numId w:val="5"/>
-        </w:numPr>
-      </w:pPr>
-      <w:r>
-        <w:t>Prototype – a small section of the system</w:t>
-      </w:r>
-      <w:r>
-        <w:t>, generally done in iterations, used to demonstrate how the system will function.</w:t>
-      </w:r>
-    </w:p>
-    <w:p>
-      <w:pPr>
-        <w:pStyle w:val="ListParagraph"/>
-        <w:numPr>
-          <w:ilvl w:val="0"/>
-          <w:numId w:val="5"/>
-        </w:numPr>
-      </w:pPr>
-      <w:r>
-        <w:t xml:space="preserve">Drop-down menu – a type of menu which when a </w:t>
-      </w:r>
-      <w:r>
-        <w:t xml:space="preserve">button </w:t>
-      </w:r>
-      <w:r>
-        <w:t xml:space="preserve">is hovered over, </w:t>
-      </w:r>
-      <w:r>
-        <w:t>drops down with a list of options.</w:t>
-      </w:r>
-    </w:p>
-    <w:p>
-      <w:pPr>
-        <w:pStyle w:val="ListParagraph"/>
-        <w:numPr>
-          <w:ilvl w:val="0"/>
-          <w:numId w:val="5"/>
-        </w:numPr>
-      </w:pPr>
-      <w:r>
-        <w:t>Button – an item on screen which can be clicked to produce a result.</w:t>
-      </w:r>
-    </w:p>
-    <w:p>
-      <w:pPr>
-        <w:pStyle w:val="ListParagraph"/>
-        <w:numPr>
-          <w:ilvl w:val="0"/>
-          <w:numId w:val="5"/>
-        </w:numPr>
-      </w:pPr>
-      <w:r>
-        <w:t xml:space="preserve">Framework – a set of functions which can be </w:t>
+        <w:t xml:space="preserve"> data</w:t>
+      </w:r>
+      <w:r>
+        <w:t xml:space="preserve"> correspond</w:t>
+      </w:r>
+      <w:r>
+        <w:t>ing</w:t>
       </w:r>
       <w:bookmarkStart w:id="0" w:name="_GoBack"/>
       <w:bookmarkEnd w:id="0"/>
       <w:r>
-        <w:t>used to simplify development.</w:t>
+        <w:t xml:space="preserve"> to a </w:t>
+      </w:r>
+      <w:r>
+        <w:t>user.</w:t>
+      </w:r>
+    </w:p>
+    <w:p>
+      <w:pPr>
+        <w:pStyle w:val="ListParagraph"/>
+        <w:numPr>
+          <w:ilvl w:val="0"/>
+          <w:numId w:val="5"/>
+        </w:numPr>
+      </w:pPr>
+      <w:r>
+        <w:t xml:space="preserve">Record – A </w:t>
+      </w:r>
+      <w:r>
+        <w:t>cell; corresponding to a row and column.</w:t>
+      </w:r>
+    </w:p>
+    <w:p>
+      <w:pPr>
+        <w:pStyle w:val="ListParagraph"/>
+        <w:numPr>
+          <w:ilvl w:val="0"/>
+          <w:numId w:val="5"/>
+        </w:numPr>
+      </w:pPr>
+      <w:r>
+        <w:t>A</w:t>
+      </w:r>
+      <w:r>
+        <w:t>ttributes</w:t>
+      </w:r>
+      <w:r>
+        <w:t xml:space="preserve"> </w:t>
+      </w:r>
+      <w:r>
+        <w:t>–</w:t>
+      </w:r>
+      <w:r>
+        <w:t xml:space="preserve"> </w:t>
+      </w:r>
+      <w:r>
+        <w:t xml:space="preserve">A specified type of information (about a </w:t>
+      </w:r>
+      <w:r>
+        <w:t>record</w:t>
+      </w:r>
+      <w:r>
+        <w:t>).</w:t>
+      </w:r>
+    </w:p>
+    <w:p>
+      <w:pPr>
+        <w:pStyle w:val="ListParagraph"/>
+        <w:numPr>
+          <w:ilvl w:val="0"/>
+          <w:numId w:val="5"/>
+        </w:numPr>
+      </w:pPr>
+      <w:r>
+        <w:t xml:space="preserve">Webpage – a page which </w:t>
+      </w:r>
+      <w:r>
+        <w:t>a</w:t>
+      </w:r>
+      <w:r>
+        <w:t xml:space="preserve"> user can view in </w:t>
+      </w:r>
+      <w:r>
+        <w:t>an internet</w:t>
+      </w:r>
+      <w:r>
+        <w:t xml:space="preserve"> browser.</w:t>
+      </w:r>
+    </w:p>
+    <w:p>
+      <w:pPr>
+        <w:pStyle w:val="ListParagraph"/>
+        <w:numPr>
+          <w:ilvl w:val="0"/>
+          <w:numId w:val="5"/>
+        </w:numPr>
+      </w:pPr>
+      <w:r>
+        <w:t>Admin</w:t>
+      </w:r>
+      <w:r>
+        <w:t>– a user with higher access privileges</w:t>
+      </w:r>
+      <w:r>
+        <w:t xml:space="preserve"> than other users</w:t>
+      </w:r>
+      <w:r>
+        <w:t xml:space="preserve">. Can make changes to the </w:t>
+      </w:r>
+      <w:r>
+        <w:t>web</w:t>
+      </w:r>
+      <w:r>
+        <w:t>site.</w:t>
+      </w:r>
+    </w:p>
+    <w:p>
+      <w:pPr>
+        <w:pStyle w:val="ListParagraph"/>
+        <w:numPr>
+          <w:ilvl w:val="0"/>
+          <w:numId w:val="5"/>
+        </w:numPr>
+      </w:pPr>
+      <w:r>
+        <w:t>User</w:t>
+      </w:r>
+      <w:r>
+        <w:t xml:space="preserve">– a </w:t>
+      </w:r>
+      <w:r>
+        <w:t>person who makes use of the system.</w:t>
+      </w:r>
+    </w:p>
+    <w:p>
+      <w:pPr>
+        <w:pStyle w:val="ListParagraph"/>
+        <w:numPr>
+          <w:ilvl w:val="0"/>
+          <w:numId w:val="5"/>
+        </w:numPr>
+      </w:pPr>
+      <w:r>
+        <w:t>C</w:t>
+      </w:r>
+      <w:r>
+        <w:t>arousel</w:t>
+      </w:r>
+      <w:r>
+        <w:t xml:space="preserve"> </w:t>
+      </w:r>
+      <w:r>
+        <w:t>–</w:t>
+      </w:r>
+      <w:r>
+        <w:t xml:space="preserve"> </w:t>
+      </w:r>
+      <w:r>
+        <w:t xml:space="preserve">a </w:t>
+      </w:r>
+      <w:r>
+        <w:t>method of displaying images; works by scrolling through all the images horizontally</w:t>
+      </w:r>
+      <w:r>
+        <w:t>.</w:t>
+      </w:r>
+    </w:p>
+    <w:p>
+      <w:pPr>
+        <w:pStyle w:val="ListParagraph"/>
+        <w:numPr>
+          <w:ilvl w:val="0"/>
+          <w:numId w:val="5"/>
+        </w:numPr>
+      </w:pPr>
+      <w:r>
+        <w:t>Response Time – time taken for part of the system to begin operation</w:t>
+      </w:r>
+      <w:r>
+        <w:t>.</w:t>
+      </w:r>
+    </w:p>
+    <w:p>
+      <w:pPr>
+        <w:pStyle w:val="ListParagraph"/>
+        <w:numPr>
+          <w:ilvl w:val="0"/>
+          <w:numId w:val="5"/>
+        </w:numPr>
+      </w:pPr>
+      <w:r>
+        <w:t xml:space="preserve">Data – </w:t>
+      </w:r>
+      <w:r>
+        <w:t>i</w:t>
+      </w:r>
+      <w:r>
+        <w:t>nformation stored on a subject.</w:t>
+      </w:r>
+    </w:p>
+    <w:p>
+      <w:pPr>
+        <w:pStyle w:val="ListParagraph"/>
+        <w:numPr>
+          <w:ilvl w:val="0"/>
+          <w:numId w:val="5"/>
+        </w:numPr>
+      </w:pPr>
+      <w:r>
+        <w:t xml:space="preserve">Bugs – </w:t>
+      </w:r>
+      <w:r>
+        <w:t>erroneous</w:t>
+      </w:r>
+      <w:r>
+        <w:t xml:space="preserve"> code leading to unintended consequences.</w:t>
+      </w:r>
+    </w:p>
+    <w:p>
+      <w:pPr>
+        <w:pStyle w:val="ListParagraph"/>
+        <w:numPr>
+          <w:ilvl w:val="0"/>
+          <w:numId w:val="5"/>
+        </w:numPr>
+      </w:pPr>
+      <w:r>
+        <w:t>Server – computer/set of co</w:t>
+      </w:r>
+      <w:r>
+        <w:t xml:space="preserve">mputers which </w:t>
+      </w:r>
+      <w:r>
+        <w:t>hosts</w:t>
+      </w:r>
+      <w:r>
+        <w:t>/stores</w:t>
+      </w:r>
+      <w:r>
+        <w:t xml:space="preserve"> </w:t>
+      </w:r>
+      <w:r>
+        <w:t>the website</w:t>
+      </w:r>
+      <w:r>
+        <w:t>.</w:t>
+      </w:r>
+    </w:p>
+    <w:p>
+      <w:pPr>
+        <w:pStyle w:val="ListParagraph"/>
+        <w:numPr>
+          <w:ilvl w:val="0"/>
+          <w:numId w:val="5"/>
+        </w:numPr>
+      </w:pPr>
+      <w:r>
+        <w:t xml:space="preserve">Form – a </w:t>
+      </w:r>
+      <w:r>
+        <w:t>collection</w:t>
+      </w:r>
+      <w:r>
+        <w:t xml:space="preserve"> of</w:t>
+      </w:r>
+      <w:r>
+        <w:t xml:space="preserve"> specified</w:t>
+      </w:r>
+      <w:r>
+        <w:t xml:space="preserve"> inputs for </w:t>
+      </w:r>
+      <w:r>
+        <w:t>a</w:t>
+      </w:r>
+      <w:r>
+        <w:t xml:space="preserve"> user to put </w:t>
+      </w:r>
+      <w:r>
+        <w:t>send data to the admins or directly into the system</w:t>
+      </w:r>
+      <w:r>
+        <w:t>.</w:t>
+      </w:r>
+    </w:p>
+    <w:p>
+      <w:pPr>
+        <w:pStyle w:val="ListParagraph"/>
+        <w:numPr>
+          <w:ilvl w:val="0"/>
+          <w:numId w:val="5"/>
+        </w:numPr>
+      </w:pPr>
+      <w:r>
+        <w:lastRenderedPageBreak/>
+        <w:t xml:space="preserve">Scalability – changes in </w:t>
+      </w:r>
+      <w:r>
+        <w:t xml:space="preserve">screen </w:t>
+      </w:r>
+      <w:r>
+        <w:t xml:space="preserve">resolution </w:t>
+      </w:r>
+      <w:r>
+        <w:t xml:space="preserve">(the number of pixels a screen has, with which an image is displayed) </w:t>
+      </w:r>
+      <w:r>
+        <w:t>do not result in certain aspects of the page becoming unusable.</w:t>
+      </w:r>
+    </w:p>
+    <w:p>
+      <w:pPr>
+        <w:pStyle w:val="ListParagraph"/>
+        <w:numPr>
+          <w:ilvl w:val="0"/>
+          <w:numId w:val="5"/>
+        </w:numPr>
+      </w:pPr>
+      <w:r>
+        <w:t>Hardware –</w:t>
+      </w:r>
+      <w:r>
+        <w:t xml:space="preserve"> </w:t>
+      </w:r>
+      <w:r>
+        <w:t>physical machines</w:t>
+      </w:r>
+      <w:r>
+        <w:t xml:space="preserve"> </w:t>
+      </w:r>
+      <w:r>
+        <w:t>(</w:t>
+      </w:r>
+      <w:proofErr w:type="spellStart"/>
+      <w:r>
+        <w:t>e.g</w:t>
+      </w:r>
+      <w:proofErr w:type="spellEnd"/>
+      <w:r>
+        <w:t xml:space="preserve"> computers)</w:t>
+      </w:r>
+      <w:r>
+        <w:t>.</w:t>
+      </w:r>
+    </w:p>
+    <w:p>
+      <w:pPr>
+        <w:pStyle w:val="ListParagraph"/>
+        <w:numPr>
+          <w:ilvl w:val="0"/>
+          <w:numId w:val="5"/>
+        </w:numPr>
+      </w:pPr>
+      <w:r>
+        <w:t>Off-site – not on the local machine.</w:t>
+      </w:r>
+    </w:p>
+    <w:p>
+      <w:pPr>
+        <w:pStyle w:val="ListParagraph"/>
+        <w:numPr>
+          <w:ilvl w:val="0"/>
+          <w:numId w:val="5"/>
+        </w:numPr>
+      </w:pPr>
+      <w:r>
+        <w:t xml:space="preserve">CSS </w:t>
+      </w:r>
+      <w:r>
+        <w:t>–</w:t>
+      </w:r>
+      <w:r>
+        <w:t xml:space="preserve"> </w:t>
+      </w:r>
+      <w:r>
+        <w:t>Cascading Style S</w:t>
+      </w:r>
+      <w:r>
+        <w:t>heets. Used for styling</w:t>
+      </w:r>
+      <w:r>
+        <w:t>.</w:t>
+      </w:r>
+    </w:p>
+    <w:p>
+      <w:pPr>
+        <w:pStyle w:val="ListParagraph"/>
+        <w:numPr>
+          <w:ilvl w:val="0"/>
+          <w:numId w:val="5"/>
+        </w:numPr>
+      </w:pPr>
+      <w:r>
+        <w:t>Javascript – scripting language used for automation and other effects.</w:t>
+      </w:r>
+    </w:p>
+    <w:p>
+      <w:pPr>
+        <w:pStyle w:val="ListParagraph"/>
+        <w:numPr>
+          <w:ilvl w:val="0"/>
+          <w:numId w:val="5"/>
+        </w:numPr>
+      </w:pPr>
+      <w:r>
+        <w:t xml:space="preserve">Integrated Development Environment </w:t>
+      </w:r>
+      <w:r>
+        <w:t>– an application used for developing interactive applications, websites, etc.</w:t>
+      </w:r>
+    </w:p>
+    <w:p>
+      <w:pPr>
+        <w:pStyle w:val="ListParagraph"/>
+        <w:numPr>
+          <w:ilvl w:val="0"/>
+          <w:numId w:val="5"/>
+        </w:numPr>
+      </w:pPr>
+      <w:proofErr w:type="spellStart"/>
+      <w:r>
+        <w:t>SublimeText</w:t>
+      </w:r>
+      <w:proofErr w:type="spellEnd"/>
+      <w:r>
+        <w:t xml:space="preserve"> – </w:t>
+      </w:r>
+      <w:r>
+        <w:t>t</w:t>
+      </w:r>
+      <w:r>
+        <w:t>ext editor</w:t>
+      </w:r>
+      <w:r>
+        <w:t>.</w:t>
+      </w:r>
+    </w:p>
+    <w:p>
+      <w:pPr>
+        <w:pStyle w:val="ListParagraph"/>
+        <w:numPr>
+          <w:ilvl w:val="0"/>
+          <w:numId w:val="5"/>
+        </w:numPr>
+      </w:pPr>
+      <w:r>
+        <w:t xml:space="preserve">Bootstrap – </w:t>
+      </w:r>
+      <w:r>
+        <w:t xml:space="preserve">a </w:t>
+      </w:r>
+      <w:r>
+        <w:t>framework for presentation of websites.</w:t>
+      </w:r>
+    </w:p>
+    <w:p>
+      <w:pPr>
+        <w:pStyle w:val="ListParagraph"/>
+        <w:numPr>
+          <w:ilvl w:val="0"/>
+          <w:numId w:val="5"/>
+        </w:numPr>
+      </w:pPr>
+      <w:r>
+        <w:t xml:space="preserve">GitHub – </w:t>
+      </w:r>
+      <w:r>
+        <w:t xml:space="preserve">a </w:t>
+      </w:r>
+      <w:r>
+        <w:t>version control system for code.</w:t>
+      </w:r>
+    </w:p>
+    <w:p>
+      <w:pPr>
+        <w:pStyle w:val="ListParagraph"/>
+        <w:numPr>
+          <w:ilvl w:val="0"/>
+          <w:numId w:val="5"/>
+        </w:numPr>
+      </w:pPr>
+      <w:proofErr w:type="spellStart"/>
+      <w:r>
+        <w:t>Bit</w:t>
+      </w:r>
+      <w:r>
+        <w:t>B</w:t>
+      </w:r>
+      <w:r>
+        <w:t>ucket</w:t>
+      </w:r>
+      <w:proofErr w:type="spellEnd"/>
+      <w:r>
+        <w:t xml:space="preserve"> and </w:t>
+      </w:r>
+      <w:proofErr w:type="spellStart"/>
+      <w:r>
+        <w:t>SourceForge</w:t>
+      </w:r>
+      <w:proofErr w:type="spellEnd"/>
+      <w:r>
+        <w:t xml:space="preserve"> </w:t>
+      </w:r>
+      <w:r>
+        <w:t>–</w:t>
+      </w:r>
+      <w:r>
+        <w:t xml:space="preserve"> both are</w:t>
+      </w:r>
+      <w:r>
+        <w:t xml:space="preserve"> alternative</w:t>
+      </w:r>
+      <w:r>
+        <w:t>s</w:t>
+      </w:r>
+      <w:r>
+        <w:t xml:space="preserve"> to GitHub</w:t>
+      </w:r>
+      <w:r>
+        <w:t>.</w:t>
+      </w:r>
+    </w:p>
+    <w:p>
+      <w:pPr>
+        <w:pStyle w:val="ListParagraph"/>
+        <w:numPr>
+          <w:ilvl w:val="0"/>
+          <w:numId w:val="5"/>
+        </w:numPr>
+      </w:pPr>
+      <w:r>
+        <w:t>VCS – Version Control S</w:t>
+      </w:r>
+      <w:r>
+        <w:t>ystem.</w:t>
+      </w:r>
+    </w:p>
+    <w:p>
+      <w:pPr>
+        <w:pStyle w:val="ListParagraph"/>
+        <w:numPr>
+          <w:ilvl w:val="0"/>
+          <w:numId w:val="5"/>
+        </w:numPr>
+      </w:pPr>
+      <w:r>
+        <w:t xml:space="preserve">Postman – </w:t>
+      </w:r>
+      <w:r>
+        <w:t xml:space="preserve">a </w:t>
+      </w:r>
+      <w:r>
+        <w:t xml:space="preserve">testing application for </w:t>
+      </w:r>
+      <w:r>
+        <w:t xml:space="preserve">a </w:t>
+      </w:r>
+      <w:r>
+        <w:t>server.</w:t>
+      </w:r>
+    </w:p>
+    <w:p>
+      <w:pPr>
+        <w:pStyle w:val="ListParagraph"/>
+        <w:numPr>
+          <w:ilvl w:val="0"/>
+          <w:numId w:val="5"/>
+        </w:numPr>
+      </w:pPr>
+      <w:r>
+        <w:t xml:space="preserve">Cloud </w:t>
+      </w:r>
+      <w:r>
+        <w:t>–</w:t>
+      </w:r>
+      <w:r>
+        <w:t xml:space="preserve"> </w:t>
+      </w:r>
+      <w:r>
+        <w:t xml:space="preserve">data storage </w:t>
+      </w:r>
+      <w:r>
+        <w:t>hosted on the internet. Distributed across many servers which are connected to the internet.</w:t>
+      </w:r>
+    </w:p>
+    <w:p>
+      <w:pPr>
+        <w:pStyle w:val="ListParagraph"/>
+        <w:numPr>
+          <w:ilvl w:val="0"/>
+          <w:numId w:val="5"/>
+        </w:numPr>
+      </w:pPr>
+      <w:r>
+        <w:t xml:space="preserve">SSL Heartbleed </w:t>
+      </w:r>
+      <w:r>
+        <w:t>–</w:t>
+      </w:r>
+      <w:r>
+        <w:t xml:space="preserve"> </w:t>
+      </w:r>
+      <w:proofErr w:type="gramStart"/>
+      <w:r>
+        <w:t>SSL</w:t>
+      </w:r>
+      <w:r>
+        <w:t>(</w:t>
+      </w:r>
+      <w:proofErr w:type="gramEnd"/>
+      <w:r>
+        <w:t>Secure Sockets Layer, now TLS)</w:t>
+      </w:r>
+      <w:r>
+        <w:t xml:space="preserve"> </w:t>
+      </w:r>
+      <w:r>
+        <w:t>vulnerability</w:t>
+      </w:r>
+      <w:r>
+        <w:t>.</w:t>
+      </w:r>
+    </w:p>
+    <w:p>
+      <w:pPr>
+        <w:pStyle w:val="ListParagraph"/>
+        <w:numPr>
+          <w:ilvl w:val="0"/>
+          <w:numId w:val="5"/>
+        </w:numPr>
+      </w:pPr>
+      <w:r>
+        <w:t>TLS – Transport Security Layer.</w:t>
+      </w:r>
+    </w:p>
+    <w:p>
+      <w:pPr>
+        <w:pStyle w:val="ListParagraph"/>
+        <w:numPr>
+          <w:ilvl w:val="0"/>
+          <w:numId w:val="5"/>
+        </w:numPr>
+      </w:pPr>
+      <w:r>
+        <w:t xml:space="preserve">GDPR – </w:t>
+      </w:r>
+      <w:r>
+        <w:t>General d</w:t>
+      </w:r>
+      <w:r>
+        <w:t>ata p</w:t>
+      </w:r>
+      <w:r>
+        <w:t>rotection regulations</w:t>
+      </w:r>
+    </w:p>
+    <w:p>
+      <w:pPr>
+        <w:pStyle w:val="ListParagraph"/>
+        <w:numPr>
+          <w:ilvl w:val="0"/>
+          <w:numId w:val="5"/>
+        </w:numPr>
+      </w:pPr>
+      <w:r>
+        <w:t xml:space="preserve">Codebase – </w:t>
+      </w:r>
+      <w:proofErr w:type="gramStart"/>
+      <w:r>
+        <w:t>all of</w:t>
+      </w:r>
+      <w:proofErr w:type="gramEnd"/>
+      <w:r>
+        <w:t xml:space="preserve"> our code.</w:t>
+      </w:r>
+    </w:p>
+    <w:p>
+      <w:pPr>
+        <w:pStyle w:val="ListParagraph"/>
+        <w:numPr>
+          <w:ilvl w:val="0"/>
+          <w:numId w:val="5"/>
+        </w:numPr>
+      </w:pPr>
+      <w:r>
+        <w:t>Git Version Control – See GitHub.</w:t>
+      </w:r>
+    </w:p>
+    <w:p>
+      <w:pPr>
+        <w:pStyle w:val="ListParagraph"/>
+        <w:numPr>
+          <w:ilvl w:val="0"/>
+          <w:numId w:val="5"/>
+        </w:numPr>
+      </w:pPr>
+      <w:r>
+        <w:t xml:space="preserve">Front-end – website design which </w:t>
+      </w:r>
+      <w:r>
+        <w:t>all</w:t>
+      </w:r>
+      <w:r>
+        <w:t xml:space="preserve"> user</w:t>
+      </w:r>
+      <w:r>
+        <w:t>s</w:t>
+      </w:r>
+      <w:r>
+        <w:t xml:space="preserve"> will see</w:t>
+      </w:r>
+      <w:r>
+        <w:t>, how the website looks.</w:t>
+      </w:r>
+    </w:p>
+    <w:p>
+      <w:pPr>
+        <w:pStyle w:val="ListParagraph"/>
+        <w:numPr>
+          <w:ilvl w:val="0"/>
+          <w:numId w:val="5"/>
+        </w:numPr>
+      </w:pPr>
+      <w:r>
+        <w:t>Back-end – the server and administrators page to edit the front-end.</w:t>
+      </w:r>
+    </w:p>
+    <w:p>
+      <w:pPr>
+        <w:pStyle w:val="ListParagraph"/>
+        <w:numPr>
+          <w:ilvl w:val="0"/>
+          <w:numId w:val="5"/>
+        </w:numPr>
+      </w:pPr>
+      <w:r>
+        <w:t>User base – the set of all users.</w:t>
+      </w:r>
+    </w:p>
+    <w:p>
+      <w:pPr>
+        <w:pStyle w:val="ListParagraph"/>
+        <w:numPr>
+          <w:ilvl w:val="0"/>
+          <w:numId w:val="5"/>
+        </w:numPr>
+      </w:pPr>
+      <w:r>
+        <w:t>Deliverables – discrete items which contribute towards the overall system.</w:t>
+      </w:r>
+    </w:p>
+    <w:p>
+      <w:pPr>
+        <w:pStyle w:val="ListParagraph"/>
+        <w:numPr>
+          <w:ilvl w:val="0"/>
+          <w:numId w:val="5"/>
+        </w:numPr>
+      </w:pPr>
+      <w:r>
+        <w:t>Prototype – a small section of the system</w:t>
+      </w:r>
+      <w:r>
+        <w:t>, generally done in iterations, used to demonstrate how the system will function.</w:t>
+      </w:r>
+    </w:p>
+    <w:p>
+      <w:pPr>
+        <w:pStyle w:val="ListParagraph"/>
+        <w:numPr>
+          <w:ilvl w:val="0"/>
+          <w:numId w:val="5"/>
+        </w:numPr>
+      </w:pPr>
+      <w:r>
+        <w:t xml:space="preserve">Drop-down menu – a type of menu which when a </w:t>
+      </w:r>
+      <w:r>
+        <w:t xml:space="preserve">button </w:t>
+      </w:r>
+      <w:r>
+        <w:t xml:space="preserve">is hovered over, </w:t>
+      </w:r>
+      <w:r>
+        <w:t>drops down with a list of options.</w:t>
+      </w:r>
+    </w:p>
+    <w:p>
+      <w:pPr>
+        <w:pStyle w:val="ListParagraph"/>
+        <w:numPr>
+          <w:ilvl w:val="0"/>
+          <w:numId w:val="5"/>
+        </w:numPr>
+      </w:pPr>
+      <w:r>
+        <w:t>Button – an item on screen which can be clicked to produce a result.</w:t>
+      </w:r>
+    </w:p>
+    <w:p>
+      <w:pPr>
+        <w:pStyle w:val="ListParagraph"/>
+        <w:numPr>
+          <w:ilvl w:val="0"/>
+          <w:numId w:val="5"/>
+        </w:numPr>
+      </w:pPr>
+      <w:r>
+        <w:t>Framework – a set of functions which can be used to simplify development.</w:t>
       </w:r>
     </w:p>
     <w:p>
@@ -3469,6 +3493,7 @@
     <w:lsdException w:name="HTML Sample" w:semiHidden="1" w:unhideWhenUsed="1"/>
     <w:lsdException w:name="HTML Typewriter" w:semiHidden="1" w:unhideWhenUsed="1"/>
     <w:lsdException w:name="HTML Variable" w:semiHidden="1" w:unhideWhenUsed="1"/>
+    <w:lsdException w:name="Normal Table" w:semiHidden="1" w:unhideWhenUsed="1"/>
     <w:lsdException w:name="annotation subject" w:semiHidden="1" w:unhideWhenUsed="1"/>
     <w:lsdException w:name="No List" w:semiHidden="1" w:unhideWhenUsed="1"/>
     <w:lsdException w:name="Outline List 1" w:semiHidden="1" w:unhideWhenUsed="1"/>
@@ -3512,8 +3537,10 @@
     <w:lsdException w:name="Table Elegant" w:semiHidden="1" w:unhideWhenUsed="1"/>
     <w:lsdException w:name="Table Professional" w:semiHidden="1" w:unhideWhenUsed="1"/>
     <w:lsdException w:name="Table Subtle 1" w:semiHidden="1" w:unhideWhenUsed="1"/>
+    <w:lsdException w:name="Table Subtle 2" w:semiHidden="1" w:unhideWhenUsed="1"/>
     <w:lsdException w:name="Table Web 1" w:semiHidden="1" w:unhideWhenUsed="1"/>
     <w:lsdException w:name="Table Web 2" w:semiHidden="1" w:unhideWhenUsed="1"/>
+    <w:lsdException w:name="Table Web 3" w:semiHidden="1" w:unhideWhenUsed="1"/>
     <w:lsdException w:name="Balloon Text" w:semiHidden="1" w:unhideWhenUsed="1"/>
     <w:lsdException w:name="Table Grid" w:uiPriority="39"/>
     <w:lsdException w:name="Table Theme" w:semiHidden="1" w:unhideWhenUsed="1"/>
@@ -3744,7 +3771,6 @@
   <w:style w:type="character" w:default="1" w:styleId="DefaultParagraphFont">
     <w:name w:val="Default Paragraph Font"/>
     <w:uiPriority w:val="1"/>
-    <w:semiHidden/>
     <w:unhideWhenUsed/>
   </w:style>
   <w:style w:type="table" w:default="1" w:styleId="TableNormal">

</xml_diff>